<commit_message>
tomcat updated by me
</commit_message>
<xml_diff>
--- a/tomcat.docx
+++ b/tomcat.docx
@@ -1,14 +1,15 @@
 
 <file path=word/document.xml><?xml version="1.0" encoding="utf-8"?>
-<w:document xmlns:wpc="http://schemas.microsoft.com/office/word/2010/wordprocessingCanvas" xmlns:cx="http://schemas.microsoft.com/office/drawing/2014/chartex" xmlns:cx1="http://schemas.microsoft.com/office/drawing/2015/9/8/chartex" xmlns:cx2="http://schemas.microsoft.com/office/drawing/2015/10/21/chartex" xmlns:cx3="http://schemas.microsoft.com/office/drawing/2016/5/9/chartex" xmlns:cx4="http://schemas.microsoft.com/office/drawing/2016/5/10/chartex" xmlns:cx5="http://schemas.microsoft.com/office/drawing/2016/5/11/chartex" xmlns:cx6="http://schemas.microsoft.com/office/drawing/2016/5/12/chartex" xmlns:cx7="http://schemas.microsoft.com/office/drawing/2016/5/13/chartex" xmlns:cx8="http://schemas.microsoft.com/office/drawing/2016/5/14/chartex" xmlns:mc="http://schemas.openxmlformats.org/markup-compatibility/2006" xmlns:aink="http://schemas.microsoft.com/office/drawing/2016/ink" xmlns:am3d="http://schemas.microsoft.com/office/drawing/2017/model3d" xmlns:o="urn:schemas-microsoft-com:office:office" xmlns:r="http://schemas.openxmlformats.org/officeDocument/2006/relationships" xmlns:m="http://schemas.openxmlformats.org/officeDocument/2006/math" xmlns:v="urn:schemas-microsoft-com:vml" xmlns:wp14="http://schemas.microsoft.com/office/word/2010/wordprocessingDrawing" xmlns:wp="http://schemas.openxmlformats.org/drawingml/2006/wordprocessingDrawing" xmlns:w10="urn:schemas-microsoft-com:office:word" xmlns:w="http://schemas.openxmlformats.org/wordprocessingml/2006/main" xmlns:w14="http://schemas.microsoft.com/office/word/2010/wordml" xmlns:w15="http://schemas.microsoft.com/office/word/2012/wordml" xmlns:w16cex="http://schemas.microsoft.com/office/word/2018/wordml/cex" xmlns:w16cid="http://schemas.microsoft.com/office/word/2016/wordml/cid" xmlns:w16="http://schemas.microsoft.com/office/word/2018/wordml" xmlns:w16se="http://schemas.microsoft.com/office/word/2015/wordml/symex" xmlns:wpg="http://schemas.microsoft.com/office/word/2010/wordprocessingGroup" xmlns:wpi="http://schemas.microsoft.com/office/word/2010/wordprocessingInk" xmlns:wne="http://schemas.microsoft.com/office/word/2006/wordml" xmlns:wps="http://schemas.microsoft.com/office/word/2010/wordprocessingShape" mc:Ignorable="w14 w15 w16se w16cid w16 w16cex wp14">
+<w:document xmlns:ve="http://schemas.openxmlformats.org/markup-compatibility/2006" xmlns:o="urn:schemas-microsoft-com:office:office" xmlns:r="http://schemas.openxmlformats.org/officeDocument/2006/relationships" xmlns:m="http://schemas.openxmlformats.org/officeDocument/2006/math" xmlns:v="urn:schemas-microsoft-com:vml" xmlns:wp="http://schemas.openxmlformats.org/drawingml/2006/wordprocessingDrawing" xmlns:w10="urn:schemas-microsoft-com:office:word" xmlns:w="http://schemas.openxmlformats.org/wordprocessingml/2006/main" xmlns:wne="http://schemas.microsoft.com/office/word/2006/wordml">
   <w:body>
     <w:p>
       <w:r>
         <w:rPr>
           <w:noProof/>
+          <w:lang w:val="en-IN" w:eastAsia="en-IN"/>
         </w:rPr>
         <w:drawing>
-          <wp:inline distT="0" distB="0" distL="0" distR="0" wp14:anchorId="51F8F88C" wp14:editId="275D04A9">
+          <wp:inline distT="0" distB="0" distL="0" distR="0">
             <wp:extent cx="5943600" cy="2159000"/>
             <wp:effectExtent l="0" t="0" r="0" b="0"/>
             <wp:docPr id="1" name="Picture 1"/>
@@ -23,7 +24,7 @@
                     <pic:cNvPicPr/>
                   </pic:nvPicPr>
                   <pic:blipFill>
-                    <a:blip r:embed="rId7"/>
+                    <a:blip r:embed="rId7" cstate="print"/>
                     <a:stretch>
                       <a:fillRect/>
                     </a:stretch>
@@ -219,9 +220,10 @@
       <w:r>
         <w:rPr>
           <w:noProof/>
+          <w:lang w:val="en-IN" w:eastAsia="en-IN"/>
         </w:rPr>
         <w:drawing>
-          <wp:inline distT="0" distB="0" distL="0" distR="0" wp14:anchorId="0FCF39AC" wp14:editId="6D7E9F30">
+          <wp:inline distT="0" distB="0" distL="0" distR="0">
             <wp:extent cx="3041650" cy="2743786"/>
             <wp:effectExtent l="0" t="0" r="6350" b="0"/>
             <wp:docPr id="2" name="Picture 2"/>
@@ -268,10 +270,11 @@
       <w:r>
         <w:rPr>
           <w:noProof/>
+          <w:lang w:val="en-IN" w:eastAsia="en-IN"/>
         </w:rPr>
         <w:lastRenderedPageBreak/>
         <w:drawing>
-          <wp:inline distT="0" distB="0" distL="0" distR="0" wp14:anchorId="152F0D8D" wp14:editId="1010D78C">
+          <wp:inline distT="0" distB="0" distL="0" distR="0">
             <wp:extent cx="5943600" cy="2030730"/>
             <wp:effectExtent l="0" t="0" r="0" b="7620"/>
             <wp:docPr id="7" name="Picture 7"/>
@@ -319,9 +322,10 @@
       <w:r>
         <w:rPr>
           <w:noProof/>
+          <w:lang w:val="en-IN" w:eastAsia="en-IN"/>
         </w:rPr>
         <w:drawing>
-          <wp:inline distT="0" distB="0" distL="0" distR="0" wp14:anchorId="2BCE4BC9" wp14:editId="03C239CA">
+          <wp:inline distT="0" distB="0" distL="0" distR="0">
             <wp:extent cx="5943600" cy="2694305"/>
             <wp:effectExtent l="0" t="0" r="0" b="0"/>
             <wp:docPr id="9" name="Picture 9"/>
@@ -369,10 +373,11 @@
       <w:r>
         <w:rPr>
           <w:noProof/>
+          <w:lang w:val="en-IN" w:eastAsia="en-IN"/>
         </w:rPr>
         <w:lastRenderedPageBreak/>
         <w:drawing>
-          <wp:inline distT="0" distB="0" distL="0" distR="0" wp14:anchorId="22C1A10E" wp14:editId="33F2BB55">
+          <wp:inline distT="0" distB="0" distL="0" distR="0">
             <wp:extent cx="5943600" cy="3429000"/>
             <wp:effectExtent l="0" t="0" r="0" b="0"/>
             <wp:docPr id="10" name="Picture 10"/>
@@ -415,9 +420,10 @@
       <w:r>
         <w:rPr>
           <w:noProof/>
+          <w:lang w:val="en-IN" w:eastAsia="en-IN"/>
         </w:rPr>
         <w:drawing>
-          <wp:inline distT="0" distB="0" distL="0" distR="0" wp14:anchorId="0C62AA58" wp14:editId="7E9022FE">
+          <wp:inline distT="0" distB="0" distL="0" distR="0">
             <wp:extent cx="5943600" cy="3061335"/>
             <wp:effectExtent l="0" t="0" r="0" b="5715"/>
             <wp:docPr id="11" name="Picture 11"/>
@@ -464,10 +470,11 @@
       <w:r>
         <w:rPr>
           <w:noProof/>
+          <w:lang w:val="en-IN" w:eastAsia="en-IN"/>
         </w:rPr>
         <w:lastRenderedPageBreak/>
         <w:drawing>
-          <wp:inline distT="0" distB="0" distL="0" distR="0" wp14:anchorId="350B73AC" wp14:editId="4D93B1A2">
+          <wp:inline distT="0" distB="0" distL="0" distR="0">
             <wp:extent cx="5943600" cy="3382010"/>
             <wp:effectExtent l="0" t="0" r="0" b="8890"/>
             <wp:docPr id="8" name="Picture 8"/>
@@ -514,9 +521,10 @@
       <w:r>
         <w:rPr>
           <w:noProof/>
+          <w:lang w:val="en-IN" w:eastAsia="en-IN"/>
         </w:rPr>
         <w:drawing>
-          <wp:inline distT="0" distB="0" distL="0" distR="0" wp14:anchorId="445DAC1E" wp14:editId="4B5D7C2A">
+          <wp:inline distT="0" distB="0" distL="0" distR="0">
             <wp:extent cx="3181350" cy="919216"/>
             <wp:effectExtent l="0" t="0" r="0" b="0"/>
             <wp:docPr id="3" name="Picture 3"/>
@@ -563,9 +571,10 @@
       <w:r>
         <w:rPr>
           <w:noProof/>
+          <w:lang w:val="en-IN" w:eastAsia="en-IN"/>
         </w:rPr>
         <w:drawing>
-          <wp:inline distT="0" distB="0" distL="0" distR="0" wp14:anchorId="7F5CE98F" wp14:editId="0710522B">
+          <wp:inline distT="0" distB="0" distL="0" distR="0">
             <wp:extent cx="5943600" cy="1012190"/>
             <wp:effectExtent l="0" t="0" r="0" b="0"/>
             <wp:docPr id="4" name="Picture 4"/>
@@ -612,9 +621,10 @@
       <w:r>
         <w:rPr>
           <w:noProof/>
+          <w:lang w:val="en-IN" w:eastAsia="en-IN"/>
         </w:rPr>
         <w:drawing>
-          <wp:inline distT="0" distB="0" distL="0" distR="0" wp14:anchorId="5BB13A07" wp14:editId="451D594B">
+          <wp:inline distT="0" distB="0" distL="0" distR="0">
             <wp:extent cx="5943600" cy="925195"/>
             <wp:effectExtent l="0" t="0" r="0" b="8255"/>
             <wp:docPr id="5" name="Picture 5"/>
@@ -661,10 +671,11 @@
       <w:r>
         <w:rPr>
           <w:noProof/>
+          <w:lang w:val="en-IN" w:eastAsia="en-IN"/>
         </w:rPr>
         <w:lastRenderedPageBreak/>
         <w:drawing>
-          <wp:inline distT="0" distB="0" distL="0" distR="0" wp14:anchorId="2B9FA2C7" wp14:editId="7B5C6FA4">
+          <wp:inline distT="0" distB="0" distL="0" distR="0">
             <wp:extent cx="5943600" cy="2185670"/>
             <wp:effectExtent l="0" t="0" r="0" b="5080"/>
             <wp:docPr id="6" name="Picture 6"/>
@@ -731,12 +742,51 @@
           <w:numId w:val="2"/>
         </w:numPr>
       </w:pPr>
+      <w:hyperlink r:id="rId21" w:history="1">
+        <w:r>
+          <w:rPr>
+            <w:rStyle w:val="Hyperlink"/>
+          </w:rPr>
+          <w:t>https://tomcat.apache.org/download-90.cgi</w:t>
+        </w:r>
+      </w:hyperlink>
+    </w:p>
+    <w:p>
+      <w:pPr>
+        <w:pStyle w:val="ListParagraph"/>
+        <w:numPr>
+          <w:ilvl w:val="0"/>
+          <w:numId w:val="2"/>
+        </w:numPr>
+      </w:pPr>
+      <w:r>
+        <w:t>Right click on highlighted one tar.gz and copy as link address</w:t>
+      </w:r>
+    </w:p>
+    <w:p>
+      <w:pPr>
+        <w:pStyle w:val="ListParagraph"/>
+        <w:numPr>
+          <w:ilvl w:val="0"/>
+          <w:numId w:val="2"/>
+        </w:numPr>
+      </w:pPr>
+    </w:p>
+    <w:p>
+      <w:pPr>
+        <w:pStyle w:val="ListParagraph"/>
+        <w:numPr>
+          <w:ilvl w:val="0"/>
+          <w:numId w:val="2"/>
+        </w:numPr>
+      </w:pPr>
       <w:r>
         <w:rPr>
           <w:noProof/>
+          <w:lang w:val="en-IN" w:eastAsia="en-IN"/>
         </w:rPr>
         <w:drawing>
-          <wp:inline distT="0" distB="0" distL="0" distR="0" wp14:anchorId="5E605CAB" wp14:editId="16605DC1">
+          <wp:inline distT="0" distB="0" distL="0" distR="0">
             <wp:extent cx="3493477" cy="1739647"/>
             <wp:effectExtent l="0" t="0" r="0" b="0"/>
             <wp:docPr id="12" name="Picture 12"/>
@@ -751,7 +801,7 @@
                     <pic:cNvPicPr/>
                   </pic:nvPicPr>
                   <pic:blipFill>
-                    <a:blip r:embed="rId21"/>
+                    <a:blip r:embed="rId22"/>
                     <a:stretch>
                       <a:fillRect/>
                     </a:stretch>
@@ -843,7 +893,7 @@
       <w:r>
         <w:t xml:space="preserve">wget </w:t>
       </w:r>
-      <w:hyperlink r:id="rId22" w:history="1">
+      <w:hyperlink r:id="rId23" w:history="1">
         <w:r>
           <w:rPr>
             <w:rStyle w:val="Hyperlink"/>
@@ -861,6 +911,21 @@
         </w:numPr>
       </w:pPr>
       <w:r>
+        <w:t>unzip in using below command</w:t>
+      </w:r>
+    </w:p>
+    <w:p>
+      <w:pPr>
+        <w:pStyle w:val="ListParagraph"/>
+        <w:numPr>
+          <w:ilvl w:val="0"/>
+          <w:numId w:val="2"/>
+        </w:numPr>
+      </w:pPr>
+      <w:r>
+        <w:rPr>
+          <w:highlight w:val="yellow"/>
+        </w:rPr>
         <w:t>tar -xvzf apache-tomcat-9.0.59.tar.gz</w:t>
       </w:r>
     </w:p>
@@ -873,6 +938,24 @@
         </w:numPr>
       </w:pPr>
       <w:r>
+        <w:t>rename it using below command</w:t>
+      </w:r>
+    </w:p>
+    <w:p>
+      <w:pPr>
+        <w:pStyle w:val="ListParagraph"/>
+        <w:numPr>
+          <w:ilvl w:val="0"/>
+          <w:numId w:val="2"/>
+        </w:numPr>
+        <w:rPr>
+          <w:highlight w:val="yellow"/>
+        </w:rPr>
+      </w:pPr>
+      <w:r>
+        <w:rPr>
+          <w:highlight w:val="yellow"/>
+        </w:rPr>
         <w:t>mv apache-tomcat-9.0.59 tomcat</w:t>
       </w:r>
     </w:p>
@@ -885,6 +968,21 @@
         </w:numPr>
       </w:pPr>
       <w:r>
+        <w:t>remove the tomcat tar file after unzip it</w:t>
+      </w:r>
+    </w:p>
+    <w:p>
+      <w:pPr>
+        <w:pStyle w:val="ListParagraph"/>
+        <w:numPr>
+          <w:ilvl w:val="0"/>
+          <w:numId w:val="2"/>
+        </w:numPr>
+      </w:pPr>
+      <w:r>
+        <w:rPr>
+          <w:highlight w:val="yellow"/>
+        </w:rPr>
         <w:t>rm -rf apache-tomcat-9.0.59.tar.gz</w:t>
       </w:r>
     </w:p>
@@ -909,6 +1007,36 @@
         </w:numPr>
       </w:pPr>
       <w:r>
+        <w:t xml:space="preserve">ls </w:t>
+      </w:r>
+      <w:r>
+        <w:t>–</w:t>
+      </w:r>
+      <w:r>
+        <w:t>ltr</w:t>
+      </w:r>
+    </w:p>
+    <w:p>
+      <w:pPr>
+        <w:pStyle w:val="ListParagraph"/>
+        <w:numPr>
+          <w:ilvl w:val="0"/>
+          <w:numId w:val="2"/>
+        </w:numPr>
+      </w:pPr>
+      <w:r>
+        <w:t>if we want to start tomcat server go to bin folder and run the ./startup.sh file</w:t>
+      </w:r>
+    </w:p>
+    <w:p>
+      <w:pPr>
+        <w:pStyle w:val="ListParagraph"/>
+        <w:numPr>
+          <w:ilvl w:val="0"/>
+          <w:numId w:val="2"/>
+        </w:numPr>
+      </w:pPr>
+      <w:r>
         <w:t>cd bin/</w:t>
       </w:r>
     </w:p>
@@ -919,10 +1047,234 @@
           <w:ilvl w:val="0"/>
           <w:numId w:val="2"/>
         </w:numPr>
-      </w:pPr>
-      <w:r>
+        <w:rPr>
+          <w:highlight w:val="yellow"/>
+        </w:rPr>
+      </w:pPr>
+      <w:r>
+        <w:rPr>
+          <w:highlight w:val="yellow"/>
+        </w:rPr>
         <w:t>./startup.sh</w:t>
       </w:r>
+      <w:r>
+        <w:rPr>
+          <w:highlight w:val="yellow"/>
+        </w:rPr>
+        <w:t xml:space="preserve"> </w:t>
+      </w:r>
+    </w:p>
+    <w:p>
+      <w:pPr>
+        <w:pStyle w:val="ListParagraph"/>
+        <w:rPr>
+          <w:highlight w:val="yellow"/>
+        </w:rPr>
+      </w:pPr>
+    </w:p>
+    <w:p>
+      <w:pPr>
+        <w:ind w:left="360"/>
+        <w:rPr>
+          <w:rFonts w:ascii="Arial" w:hAnsi="Arial" w:cs="Arial"/>
+          <w:b/>
+          <w:color w:val="202124"/>
+          <w:sz w:val="18"/>
+          <w:szCs w:val="18"/>
+          <w:shd w:val="clear" w:color="auto" w:fill="FFFFFF"/>
+        </w:rPr>
+      </w:pPr>
+      <w:r>
+        <w:rPr>
+          <w:rFonts w:ascii="Arial" w:hAnsi="Arial" w:cs="Arial"/>
+          <w:b/>
+          <w:color w:val="202124"/>
+          <w:sz w:val="18"/>
+          <w:szCs w:val="18"/>
+          <w:shd w:val="clear" w:color="auto" w:fill="FFFFFF"/>
+        </w:rPr>
+        <w:lastRenderedPageBreak/>
+        <w:t>How do I know which port Tomcat is running?</w:t>
+      </w:r>
+    </w:p>
+    <w:p>
+      <w:pPr>
+        <w:ind w:left="360"/>
+        <w:rPr>
+          <w:rFonts w:ascii="Arial" w:hAnsi="Arial" w:cs="Arial"/>
+          <w:color w:val="040C28"/>
+          <w:sz w:val="18"/>
+          <w:szCs w:val="18"/>
+        </w:rPr>
+      </w:pPr>
+      <w:r>
+        <w:rPr>
+          <w:rFonts w:ascii="Arial" w:hAnsi="Arial" w:cs="Arial"/>
+          <w:color w:val="040C28"/>
+          <w:sz w:val="18"/>
+          <w:szCs w:val="18"/>
+        </w:rPr>
+        <w:t>where 8080 is the Tomcat port specified in conf/server.</w:t>
+      </w:r>
+      <w:r>
+        <w:rPr>
+          <w:rFonts w:ascii="Arial" w:hAnsi="Arial" w:cs="Arial"/>
+          <w:color w:val="4D5156"/>
+          <w:sz w:val="18"/>
+          <w:szCs w:val="18"/>
+          <w:shd w:val="clear" w:color="auto" w:fill="FFFFFF"/>
+        </w:rPr>
+        <w:t> </w:t>
+      </w:r>
+      <w:r>
+        <w:rPr>
+          <w:rFonts w:ascii="Arial" w:hAnsi="Arial" w:cs="Arial"/>
+          <w:color w:val="040C28"/>
+          <w:sz w:val="18"/>
+          <w:szCs w:val="18"/>
+        </w:rPr>
+        <w:t>X</w:t>
+      </w:r>
+      <w:r>
+        <w:rPr>
+          <w:rFonts w:ascii="Arial" w:hAnsi="Arial" w:cs="Arial"/>
+          <w:color w:val="040C28"/>
+          <w:sz w:val="18"/>
+          <w:szCs w:val="18"/>
+        </w:rPr>
+        <w:t>ml</w:t>
+      </w:r>
+    </w:p>
+    <w:p>
+      <w:pPr>
+        <w:ind w:left="360"/>
+        <w:rPr>
+          <w:rFonts w:ascii="Arial" w:hAnsi="Arial" w:cs="Arial"/>
+          <w:color w:val="040C28"/>
+          <w:sz w:val="18"/>
+          <w:szCs w:val="18"/>
+        </w:rPr>
+      </w:pPr>
+      <w:r>
+        <w:rPr>
+          <w:rFonts w:ascii="Arial" w:hAnsi="Arial" w:cs="Arial"/>
+          <w:color w:val="040C28"/>
+          <w:sz w:val="18"/>
+          <w:szCs w:val="18"/>
+        </w:rPr>
+        <w:t>Now go to browser and copy the ec2 server public ipv4 add suffix :port</w:t>
+      </w:r>
+    </w:p>
+    <w:p>
+      <w:pPr>
+        <w:ind w:left="360"/>
+        <w:rPr>
+          <w:color w:val="000000"/>
+          <w:sz w:val="16"/>
+          <w:szCs w:val="16"/>
+        </w:rPr>
+      </w:pPr>
+      <w:r>
+        <w:rPr>
+          <w:rFonts w:ascii="Arial" w:hAnsi="Arial" w:cs="Arial"/>
+          <w:color w:val="040C28"/>
+          <w:sz w:val="18"/>
+          <w:szCs w:val="18"/>
+        </w:rPr>
+        <w:t>https://</w:t>
+      </w:r>
+      <w:r>
+        <w:rPr>
+          <w:color w:val="000000"/>
+          <w:sz w:val="16"/>
+          <w:szCs w:val="16"/>
+        </w:rPr>
+        <w:t xml:space="preserve"> </w:t>
+      </w:r>
+      <w:r>
+        <w:rPr>
+          <w:color w:val="000000"/>
+          <w:sz w:val="16"/>
+          <w:szCs w:val="16"/>
+        </w:rPr>
+        <w:t>43.205.192.163:8080</w:t>
+      </w:r>
+    </w:p>
+    <w:p>
+      <w:pPr>
+        <w:pStyle w:val="ListParagraph"/>
+        <w:numPr>
+          <w:ilvl w:val="0"/>
+          <w:numId w:val="5"/>
+        </w:numPr>
+        <w:rPr>
+          <w:color w:val="000000"/>
+          <w:sz w:val="16"/>
+          <w:szCs w:val="16"/>
+        </w:rPr>
+      </w:pPr>
+      <w:r>
+        <w:rPr>
+          <w:color w:val="000000"/>
+          <w:sz w:val="16"/>
+          <w:szCs w:val="16"/>
+        </w:rPr>
+        <w:t>If your seeing the site can’t be reached</w:t>
+      </w:r>
+    </w:p>
+    <w:p>
+      <w:pPr>
+        <w:pStyle w:val="ListParagraph"/>
+        <w:numPr>
+          <w:ilvl w:val="0"/>
+          <w:numId w:val="5"/>
+        </w:numPr>
+        <w:rPr>
+          <w:color w:val="000000"/>
+          <w:sz w:val="16"/>
+          <w:szCs w:val="16"/>
+        </w:rPr>
+      </w:pPr>
+      <w:r>
+        <w:rPr>
+          <w:color w:val="000000"/>
+          <w:sz w:val="16"/>
+          <w:szCs w:val="16"/>
+        </w:rPr>
+        <w:t>Then go to security group</w:t>
+      </w:r>
+      <w:r>
+        <w:rPr>
+          <w:color w:val="000000"/>
+          <w:sz w:val="16"/>
+          <w:szCs w:val="16"/>
+        </w:rPr>
+        <w:sym w:font="Wingdings" w:char="F0E0"/>
+      </w:r>
+      <w:r>
+        <w:rPr>
+          <w:color w:val="000000"/>
+          <w:sz w:val="16"/>
+          <w:szCs w:val="16"/>
+        </w:rPr>
+        <w:t xml:space="preserve"> inboud rules and add new rule for 8080 using customer tcp</w:t>
+      </w:r>
+    </w:p>
+    <w:p>
+      <w:pPr>
+        <w:ind w:left="360"/>
+        <w:rPr>
+          <w:highlight w:val="yellow"/>
+        </w:rPr>
+      </w:pPr>
+      <w:r>
+        <w:rPr>
+          <w:color w:val="000000"/>
+          <w:sz w:val="16"/>
+          <w:szCs w:val="16"/>
+        </w:rPr>
+        <w:t>default username: admin and pwd: admin</w:t>
+      </w:r>
     </w:p>
     <w:p>
       <w:pPr>
@@ -935,58 +1287,13 @@
       <w:r>
         <w:rPr>
           <w:noProof/>
-        </w:rPr>
-        <w:lastRenderedPageBreak/>
+          <w:lang w:val="en-IN" w:eastAsia="en-IN"/>
+        </w:rPr>
         <w:drawing>
-          <wp:inline distT="0" distB="0" distL="0" distR="0" wp14:anchorId="33F83DE0" wp14:editId="7379E462">
+          <wp:inline distT="0" distB="0" distL="0" distR="0">
             <wp:extent cx="5943600" cy="2527935"/>
             <wp:effectExtent l="0" t="0" r="0" b="5715"/>
             <wp:docPr id="15" name="Picture 15"/>
-            <wp:cNvGraphicFramePr>
-              <a:graphicFrameLocks xmlns:a="http://schemas.openxmlformats.org/drawingml/2006/main" noChangeAspect="1"/>
-            </wp:cNvGraphicFramePr>
-            <a:graphic xmlns:a="http://schemas.openxmlformats.org/drawingml/2006/main">
-              <a:graphicData uri="http://schemas.openxmlformats.org/drawingml/2006/picture">
-                <pic:pic xmlns:pic="http://schemas.openxmlformats.org/drawingml/2006/picture">
-                  <pic:nvPicPr>
-                    <pic:cNvPr id="1" name=""/>
-                    <pic:cNvPicPr/>
-                  </pic:nvPicPr>
-                  <pic:blipFill>
-                    <a:blip r:embed="rId23"/>
-                    <a:stretch>
-                      <a:fillRect/>
-                    </a:stretch>
-                  </pic:blipFill>
-                  <pic:spPr>
-                    <a:xfrm>
-                      <a:off x="0" y="0"/>
-                      <a:ext cx="5943600" cy="2527935"/>
-                    </a:xfrm>
-                    <a:prstGeom prst="rect">
-                      <a:avLst/>
-                    </a:prstGeom>
-                  </pic:spPr>
-                </pic:pic>
-              </a:graphicData>
-            </a:graphic>
-          </wp:inline>
-        </w:drawing>
-      </w:r>
-    </w:p>
-    <w:p>
-      <w:pPr>
-        <w:pStyle w:val="ListParagraph"/>
-      </w:pPr>
-      <w:r>
-        <w:rPr>
-          <w:noProof/>
-        </w:rPr>
-        <w:drawing>
-          <wp:inline distT="0" distB="0" distL="0" distR="0" wp14:anchorId="6512D1DD" wp14:editId="2C54556C">
-            <wp:extent cx="5943600" cy="2118995"/>
-            <wp:effectExtent l="0" t="0" r="0" b="0"/>
-            <wp:docPr id="17" name="Picture 17"/>
             <wp:cNvGraphicFramePr>
               <a:graphicFrameLocks xmlns:a="http://schemas.openxmlformats.org/drawingml/2006/main" noChangeAspect="1"/>
             </wp:cNvGraphicFramePr>
@@ -1006,7 +1313,7 @@
                   <pic:spPr>
                     <a:xfrm>
                       <a:off x="0" y="0"/>
-                      <a:ext cx="5943600" cy="2118995"/>
+                      <a:ext cx="5943600" cy="2527935"/>
                     </a:xfrm>
                     <a:prstGeom prst="rect">
                       <a:avLst/>
@@ -1026,12 +1333,13 @@
       <w:r>
         <w:rPr>
           <w:noProof/>
+          <w:lang w:val="en-IN" w:eastAsia="en-IN"/>
         </w:rPr>
         <w:drawing>
-          <wp:inline distT="0" distB="0" distL="0" distR="0" wp14:anchorId="2FF0CE27" wp14:editId="22693C87">
-            <wp:extent cx="5943600" cy="1016635"/>
+          <wp:inline distT="0" distB="0" distL="0" distR="0">
+            <wp:extent cx="5943600" cy="2118995"/>
             <wp:effectExtent l="0" t="0" r="0" b="0"/>
-            <wp:docPr id="14" name="Picture 14"/>
+            <wp:docPr id="17" name="Picture 17"/>
             <wp:cNvGraphicFramePr>
               <a:graphicFrameLocks xmlns:a="http://schemas.openxmlformats.org/drawingml/2006/main" noChangeAspect="1"/>
             </wp:cNvGraphicFramePr>
@@ -1051,7 +1359,7 @@
                   <pic:spPr>
                     <a:xfrm>
                       <a:off x="0" y="0"/>
-                      <a:ext cx="5943600" cy="1016635"/>
+                      <a:ext cx="5943600" cy="2118995"/>
                     </a:xfrm>
                     <a:prstGeom prst="rect">
                       <a:avLst/>
@@ -1067,29 +1375,34 @@
     <w:p>
       <w:pPr>
         <w:pStyle w:val="ListParagraph"/>
-        <w:numPr>
-          <w:ilvl w:val="0"/>
-          <w:numId w:val="2"/>
-        </w:numPr>
-      </w:pPr>
-    </w:p>
-    <w:p>
-      <w:pPr>
-        <w:pStyle w:val="ListParagraph"/>
-        <w:numPr>
-          <w:ilvl w:val="0"/>
-          <w:numId w:val="2"/>
-        </w:numPr>
+      </w:pPr>
+      <w:r>
+        <w:t>If you’re seeing above error after clicking on any Manager App</w:t>
+      </w:r>
+      <w:r>
+        <w:t xml:space="preserve">  anywhere then click issue the following command and do  the necessary below changes in the below files.</w:t>
+      </w:r>
+      <w:r>
+        <w:t xml:space="preserve"> </w:t>
+      </w:r>
+      <w:r>
+        <w:t xml:space="preserve">  </w:t>
+      </w:r>
+    </w:p>
+    <w:p>
+      <w:pPr>
+        <w:pStyle w:val="ListParagraph"/>
       </w:pPr>
       <w:r>
         <w:rPr>
           <w:noProof/>
+          <w:lang w:val="en-IN" w:eastAsia="en-IN"/>
         </w:rPr>
         <w:drawing>
-          <wp:inline distT="0" distB="0" distL="0" distR="0" wp14:anchorId="2455238B" wp14:editId="39533ACC">
-            <wp:extent cx="5943600" cy="1071880"/>
+          <wp:inline distT="0" distB="0" distL="0" distR="0">
+            <wp:extent cx="5943600" cy="1016635"/>
             <wp:effectExtent l="0" t="0" r="0" b="0"/>
-            <wp:docPr id="13" name="Picture 13"/>
+            <wp:docPr id="14" name="Picture 14"/>
             <wp:cNvGraphicFramePr>
               <a:graphicFrameLocks xmlns:a="http://schemas.openxmlformats.org/drawingml/2006/main" noChangeAspect="1"/>
             </wp:cNvGraphicFramePr>
@@ -1109,7 +1422,7 @@
                   <pic:spPr>
                     <a:xfrm>
                       <a:off x="0" y="0"/>
-                      <a:ext cx="5943600" cy="1071880"/>
+                      <a:ext cx="5943600" cy="1016635"/>
                     </a:xfrm>
                     <a:prstGeom prst="rect">
                       <a:avLst/>
@@ -1122,6 +1435,53 @@
         </w:drawing>
       </w:r>
     </w:p>
+    <w:p/>
+    <w:p>
+      <w:r>
+        <w:lastRenderedPageBreak/>
+        <w:tab/>
+        <w:t xml:space="preserve">nano </w:t>
+      </w:r>
+      <w:r>
+        <w:t>/opt/tomcat/webapps/examples/META-INF/context.xml</w:t>
+      </w:r>
+    </w:p>
+    <w:p>
+      <w:r>
+        <w:tab/>
+        <w:t xml:space="preserve">nano </w:t>
+      </w:r>
+      <w:r>
+        <w:t>/opt/tomcat/webapps/host-manager/META-INF/context.xm</w:t>
+      </w:r>
+      <w:r>
+        <w:t>l</w:t>
+      </w:r>
+    </w:p>
+    <w:p>
+      <w:r>
+        <w:tab/>
+        <w:t xml:space="preserve">nano </w:t>
+      </w:r>
+      <w:r>
+        <w:t>/opt/tomcat/webapps/manager/META-INF/context.xml</w:t>
+      </w:r>
+    </w:p>
+    <w:p>
+      <w:r>
+        <w:tab/>
+        <w:t>#do the comment below section</w:t>
+      </w:r>
+      <w:r>
+        <w:t xml:space="preserve"> in the above t</w:t>
+      </w:r>
+      <w:r>
+        <w:t>hree</w:t>
+      </w:r>
+      <w:r>
+        <w:t xml:space="preserve"> files</w:t>
+      </w:r>
+    </w:p>
     <w:p>
       <w:pPr>
         <w:pStyle w:val="ListParagraph"/>
@@ -1133,13 +1493,13 @@
       <w:r>
         <w:rPr>
           <w:noProof/>
-        </w:rPr>
-        <w:lastRenderedPageBreak/>
+          <w:lang w:val="en-IN" w:eastAsia="en-IN"/>
+        </w:rPr>
         <w:drawing>
-          <wp:inline distT="0" distB="0" distL="0" distR="0" wp14:anchorId="11223914" wp14:editId="799B8ECA">
-            <wp:extent cx="5943600" cy="1640840"/>
+          <wp:inline distT="0" distB="0" distL="0" distR="0">
+            <wp:extent cx="5943600" cy="1071880"/>
             <wp:effectExtent l="0" t="0" r="0" b="0"/>
-            <wp:docPr id="18" name="Picture 18"/>
+            <wp:docPr id="13" name="Picture 13"/>
             <wp:cNvGraphicFramePr>
               <a:graphicFrameLocks xmlns:a="http://schemas.openxmlformats.org/drawingml/2006/main" noChangeAspect="1"/>
             </wp:cNvGraphicFramePr>
@@ -1159,6 +1519,56 @@
                   <pic:spPr>
                     <a:xfrm>
                       <a:off x="0" y="0"/>
+                      <a:ext cx="5943600" cy="1071880"/>
+                    </a:xfrm>
+                    <a:prstGeom prst="rect">
+                      <a:avLst/>
+                    </a:prstGeom>
+                  </pic:spPr>
+                </pic:pic>
+              </a:graphicData>
+            </a:graphic>
+          </wp:inline>
+        </w:drawing>
+      </w:r>
+    </w:p>
+    <w:p>
+      <w:pPr>
+        <w:pStyle w:val="ListParagraph"/>
+        <w:numPr>
+          <w:ilvl w:val="0"/>
+          <w:numId w:val="2"/>
+        </w:numPr>
+      </w:pPr>
+      <w:r>
+        <w:rPr>
+          <w:noProof/>
+          <w:lang w:val="en-IN" w:eastAsia="en-IN"/>
+        </w:rPr>
+        <w:drawing>
+          <wp:inline distT="0" distB="0" distL="0" distR="0">
+            <wp:extent cx="5943600" cy="1640840"/>
+            <wp:effectExtent l="0" t="0" r="0" b="0"/>
+            <wp:docPr id="18" name="Picture 18"/>
+            <wp:cNvGraphicFramePr>
+              <a:graphicFrameLocks xmlns:a="http://schemas.openxmlformats.org/drawingml/2006/main" noChangeAspect="1"/>
+            </wp:cNvGraphicFramePr>
+            <a:graphic xmlns:a="http://schemas.openxmlformats.org/drawingml/2006/main">
+              <a:graphicData uri="http://schemas.openxmlformats.org/drawingml/2006/picture">
+                <pic:pic xmlns:pic="http://schemas.openxmlformats.org/drawingml/2006/picture">
+                  <pic:nvPicPr>
+                    <pic:cNvPr id="1" name=""/>
+                    <pic:cNvPicPr/>
+                  </pic:nvPicPr>
+                  <pic:blipFill>
+                    <a:blip r:embed="rId28"/>
+                    <a:stretch>
+                      <a:fillRect/>
+                    </a:stretch>
+                  </pic:blipFill>
+                  <pic:spPr>
+                    <a:xfrm>
+                      <a:off x="0" y="0"/>
                       <a:ext cx="5943600" cy="1640840"/>
                     </a:xfrm>
                     <a:prstGeom prst="rect">
@@ -1175,6 +1585,53 @@
     <w:p>
       <w:pPr>
         <w:pStyle w:val="ListParagraph"/>
+        <w:numPr>
+          <w:ilvl w:val="0"/>
+          <w:numId w:val="2"/>
+        </w:numPr>
+      </w:pPr>
+      <w:r>
+        <w:t xml:space="preserve">Now go to  </w:t>
+      </w:r>
+      <w:r>
+        <w:rPr>
+          <w:rFonts w:ascii="Courier New" w:hAnsi="Courier New" w:cs="Courier New"/>
+          <w:color w:val="000000"/>
+          <w:sz w:val="14"/>
+          <w:szCs w:val="14"/>
+          <w:shd w:val="clear" w:color="auto" w:fill="FFFFFF"/>
+        </w:rPr>
+        <w:t xml:space="preserve">conf/tomcat-users.xml  </w:t>
+      </w:r>
+      <w:r>
+        <w:rPr>
+          <w:rFonts w:ascii="Courier New" w:hAnsi="Courier New" w:cs="Courier New"/>
+          <w:color w:val="000000"/>
+          <w:sz w:val="14"/>
+          <w:szCs w:val="14"/>
+          <w:shd w:val="clear" w:color="auto" w:fill="FFFFFF"/>
+        </w:rPr>
+        <w:sym w:font="Wingdings" w:char="F0E0"/>
+      </w:r>
+      <w:r>
+        <w:rPr>
+          <w:rFonts w:ascii="Courier New" w:hAnsi="Courier New" w:cs="Courier New"/>
+          <w:color w:val="000000"/>
+          <w:sz w:val="14"/>
+          <w:szCs w:val="14"/>
+          <w:shd w:val="clear" w:color="auto" w:fill="FFFFFF"/>
+        </w:rPr>
+        <w:t xml:space="preserve"> go all the way to down and add below content</w:t>
+      </w:r>
+    </w:p>
+    <w:p>
+      <w:pPr>
+        <w:pStyle w:val="ListParagraph"/>
+      </w:pPr>
+    </w:p>
+    <w:p>
+      <w:pPr>
+        <w:pStyle w:val="ListParagraph"/>
       </w:pPr>
       <w:r>
         <w:t>&lt;role rolename="manager-gui"/&gt;</w:t>
@@ -1201,7 +1658,7 @@
         <w:pStyle w:val="ListParagraph"/>
       </w:pPr>
       <w:r>
-        <w:t xml:space="preserve">&lt;role rolename="manager-status"/&gt;  </w:t>
+        <w:t>&lt;role rolename="manager-status"/&gt;</w:t>
       </w:r>
     </w:p>
     <w:p>
@@ -1230,7 +1687,7 @@
       </w:r>
     </w:p>
     <w:p>
-      <w:hyperlink r:id="rId28" w:history="1">
+      <w:hyperlink r:id="rId29" w:history="1">
         <w:r>
           <w:rPr>
             <w:rStyle w:val="Hyperlink"/>
@@ -1297,68 +1754,14 @@
       <w:r>
         <w:rPr>
           <w:noProof/>
-        </w:rPr>
+          <w:lang w:val="en-IN" w:eastAsia="en-IN"/>
+        </w:rPr>
+        <w:lastRenderedPageBreak/>
         <w:drawing>
-          <wp:inline distT="0" distB="0" distL="0" distR="0" wp14:anchorId="623049ED" wp14:editId="2195BAB3">
+          <wp:inline distT="0" distB="0" distL="0" distR="0">
             <wp:extent cx="4196219" cy="2228121"/>
             <wp:effectExtent l="0" t="0" r="0" b="1270"/>
             <wp:docPr id="19" name="Picture 19"/>
-            <wp:cNvGraphicFramePr>
-              <a:graphicFrameLocks xmlns:a="http://schemas.openxmlformats.org/drawingml/2006/main" noChangeAspect="1"/>
-            </wp:cNvGraphicFramePr>
-            <a:graphic xmlns:a="http://schemas.openxmlformats.org/drawingml/2006/main">
-              <a:graphicData uri="http://schemas.openxmlformats.org/drawingml/2006/picture">
-                <pic:pic xmlns:pic="http://schemas.openxmlformats.org/drawingml/2006/picture">
-                  <pic:nvPicPr>
-                    <pic:cNvPr id="1" name=""/>
-                    <pic:cNvPicPr/>
-                  </pic:nvPicPr>
-                  <pic:blipFill>
-                    <a:blip r:embed="rId29"/>
-                    <a:stretch>
-                      <a:fillRect/>
-                    </a:stretch>
-                  </pic:blipFill>
-                  <pic:spPr>
-                    <a:xfrm>
-                      <a:off x="0" y="0"/>
-                      <a:ext cx="4210027" cy="2235453"/>
-                    </a:xfrm>
-                    <a:prstGeom prst="rect">
-                      <a:avLst/>
-                    </a:prstGeom>
-                  </pic:spPr>
-                </pic:pic>
-              </a:graphicData>
-            </a:graphic>
-          </wp:inline>
-        </w:drawing>
-      </w:r>
-    </w:p>
-    <w:p>
-      <w:pPr>
-        <w:pStyle w:val="HTMLPreformatted"/>
-        <w:numPr>
-          <w:ilvl w:val="0"/>
-          <w:numId w:val="3"/>
-        </w:numPr>
-        <w:shd w:val="clear" w:color="auto" w:fill="F5F5F5"/>
-        <w:wordWrap w:val="0"/>
-        <w:spacing w:after="150" w:line="300" w:lineRule="atLeast"/>
-        <w:rPr>
-          <w:rFonts w:ascii="Consolas" w:hAnsi="Consolas"/>
-          <w:color w:val="333333"/>
-        </w:rPr>
-      </w:pPr>
-      <w:r>
-        <w:rPr>
-          <w:noProof/>
-        </w:rPr>
-        <w:drawing>
-          <wp:inline distT="0" distB="0" distL="0" distR="0" wp14:anchorId="634A3D5C" wp14:editId="64919119">
-            <wp:extent cx="5943600" cy="1207135"/>
-            <wp:effectExtent l="0" t="0" r="0" b="0"/>
-            <wp:docPr id="20" name="Picture 20"/>
             <wp:cNvGraphicFramePr>
               <a:graphicFrameLocks xmlns:a="http://schemas.openxmlformats.org/drawingml/2006/main" noChangeAspect="1"/>
             </wp:cNvGraphicFramePr>
@@ -1378,7 +1781,7 @@
                   <pic:spPr>
                     <a:xfrm>
                       <a:off x="0" y="0"/>
-                      <a:ext cx="5943600" cy="1207135"/>
+                      <a:ext cx="4210027" cy="2235453"/>
                     </a:xfrm>
                     <a:prstGeom prst="rect">
                       <a:avLst/>
@@ -1391,28 +1794,31 @@
         </w:drawing>
       </w:r>
     </w:p>
-    <w:bookmarkEnd w:id="1"/>
-    <w:p>
-      <w:pPr>
-        <w:pStyle w:val="l0"/>
-        <w:spacing w:line="300" w:lineRule="atLeast"/>
-        <w:rPr>
-          <w:rFonts w:ascii="Consolas" w:hAnsi="Consolas"/>
-          <w:color w:val="404040"/>
-          <w:sz w:val="20"/>
-          <w:szCs w:val="20"/>
+    <w:p>
+      <w:pPr>
+        <w:pStyle w:val="HTMLPreformatted"/>
+        <w:numPr>
+          <w:ilvl w:val="0"/>
+          <w:numId w:val="3"/>
+        </w:numPr>
+        <w:shd w:val="clear" w:color="auto" w:fill="F5F5F5"/>
+        <w:wordWrap w:val="0"/>
+        <w:spacing w:after="150" w:line="300" w:lineRule="atLeast"/>
+        <w:rPr>
+          <w:rFonts w:ascii="Consolas" w:hAnsi="Consolas"/>
+          <w:color w:val="333333"/>
         </w:rPr>
       </w:pPr>
       <w:r>
         <w:rPr>
           <w:noProof/>
-        </w:rPr>
-        <w:lastRenderedPageBreak/>
+          <w:lang w:val="en-IN" w:eastAsia="en-IN"/>
+        </w:rPr>
         <w:drawing>
-          <wp:inline distT="0" distB="0" distL="0" distR="0" wp14:anchorId="473CC022" wp14:editId="682F56C4">
-            <wp:extent cx="5943600" cy="3295015"/>
-            <wp:effectExtent l="0" t="0" r="0" b="635"/>
-            <wp:docPr id="21" name="Picture 21"/>
+          <wp:inline distT="0" distB="0" distL="0" distR="0">
+            <wp:extent cx="5943600" cy="1207135"/>
+            <wp:effectExtent l="0" t="0" r="0" b="0"/>
+            <wp:docPr id="20" name="Picture 20"/>
             <wp:cNvGraphicFramePr>
               <a:graphicFrameLocks xmlns:a="http://schemas.openxmlformats.org/drawingml/2006/main" noChangeAspect="1"/>
             </wp:cNvGraphicFramePr>
@@ -1432,7 +1838,7 @@
                   <pic:spPr>
                     <a:xfrm>
                       <a:off x="0" y="0"/>
-                      <a:ext cx="5943600" cy="3295015"/>
+                      <a:ext cx="5943600" cy="1207135"/>
                     </a:xfrm>
                     <a:prstGeom prst="rect">
                       <a:avLst/>
@@ -1447,6 +1853,767 @@
     </w:p>
     <w:p>
       <w:pPr>
+        <w:pStyle w:val="HTMLPreformatted"/>
+        <w:shd w:val="clear" w:color="auto" w:fill="F5F5F5"/>
+        <w:wordWrap w:val="0"/>
+        <w:spacing w:after="150" w:line="300" w:lineRule="atLeast"/>
+        <w:rPr>
+          <w:rFonts w:ascii="Consolas" w:hAnsi="Consolas"/>
+          <w:color w:val="333333"/>
+        </w:rPr>
+      </w:pPr>
+    </w:p>
+    <w:p>
+      <w:pPr>
+        <w:pStyle w:val="NoSpacing"/>
+      </w:pPr>
+    </w:p>
+    <w:p>
+      <w:pPr>
+        <w:pStyle w:val="NoSpacing"/>
+      </w:pPr>
+      <w:r>
+        <w:t xml:space="preserve">Step1: </w:t>
+      </w:r>
+      <w:r>
+        <w:t xml:space="preserve">login into Jenkins </w:t>
+      </w:r>
+      <w:r>
+        <w:sym w:font="Wingdings" w:char="F0E0"/>
+      </w:r>
+      <w:r>
+        <w:t xml:space="preserve"> Dashboard </w:t>
+      </w:r>
+      <w:r>
+        <w:sym w:font="Wingdings" w:char="F0E0"/>
+      </w:r>
+      <w:r>
+        <w:t xml:space="preserve"> Manage Jenkins -</w:t>
+      </w:r>
+      <w:r>
+        <w:sym w:font="Wingdings" w:char="F0E0"/>
+      </w:r>
+      <w:r>
+        <w:t xml:space="preserve"> Plugin Manager </w:t>
+      </w:r>
+      <w:r>
+        <w:sym w:font="Wingdings" w:char="F0E0"/>
+      </w:r>
+      <w:r>
+        <w:t xml:space="preserve"> search for “Deploy to Container Plugin” and install it.</w:t>
+      </w:r>
+    </w:p>
+    <w:p>
+      <w:pPr>
+        <w:pStyle w:val="NoSpacing"/>
+      </w:pPr>
+      <w:r>
+        <w:rPr>
+          <w:noProof/>
+          <w:lang w:val="en-IN" w:eastAsia="en-IN"/>
+        </w:rPr>
+        <w:drawing>
+          <wp:inline distT="0" distB="0" distL="0" distR="0">
+            <wp:extent cx="5943600" cy="1808273"/>
+            <wp:effectExtent l="19050" t="0" r="0" b="0"/>
+            <wp:docPr id="23" name="Picture 1"/>
+            <wp:cNvGraphicFramePr>
+              <a:graphicFrameLocks xmlns:a="http://schemas.openxmlformats.org/drawingml/2006/main" noChangeAspect="1"/>
+            </wp:cNvGraphicFramePr>
+            <a:graphic xmlns:a="http://schemas.openxmlformats.org/drawingml/2006/main">
+              <a:graphicData uri="http://schemas.openxmlformats.org/drawingml/2006/picture">
+                <pic:pic xmlns:pic="http://schemas.openxmlformats.org/drawingml/2006/picture">
+                  <pic:nvPicPr>
+                    <pic:cNvPr id="0" name="Picture 1"/>
+                    <pic:cNvPicPr>
+                      <a:picLocks noChangeAspect="1" noChangeArrowheads="1"/>
+                    </pic:cNvPicPr>
+                  </pic:nvPicPr>
+                  <pic:blipFill>
+                    <a:blip r:embed="rId32"/>
+                    <a:srcRect/>
+                    <a:stretch>
+                      <a:fillRect/>
+                    </a:stretch>
+                  </pic:blipFill>
+                  <pic:spPr bwMode="auto">
+                    <a:xfrm>
+                      <a:off x="0" y="0"/>
+                      <a:ext cx="5943600" cy="1808273"/>
+                    </a:xfrm>
+                    <a:prstGeom prst="rect">
+                      <a:avLst/>
+                    </a:prstGeom>
+                    <a:noFill/>
+                    <a:ln w="9525">
+                      <a:noFill/>
+                      <a:miter lim="800000"/>
+                      <a:headEnd/>
+                      <a:tailEnd/>
+                    </a:ln>
+                  </pic:spPr>
+                </pic:pic>
+              </a:graphicData>
+            </a:graphic>
+          </wp:inline>
+        </w:drawing>
+      </w:r>
+    </w:p>
+    <w:p>
+      <w:pPr>
+        <w:pStyle w:val="NoSpacing"/>
+      </w:pPr>
+      <w:r>
+        <w:t>Step2: Now create an Jenkins job name: tomcat-web-app</w:t>
+      </w:r>
+    </w:p>
+    <w:p>
+      <w:pPr>
+        <w:pStyle w:val="NoSpacing"/>
+      </w:pPr>
+      <w:r>
+        <w:t xml:space="preserve">         Dashboard </w:t>
+      </w:r>
+      <w:r>
+        <w:sym w:font="Wingdings" w:char="F0E0"/>
+      </w:r>
+      <w:r>
+        <w:t>New Item -</w:t>
+      </w:r>
+      <w:r>
+        <w:sym w:font="Wingdings" w:char="F0E0"/>
+      </w:r>
+      <w:r>
+        <w:t xml:space="preserve"> Name : tomcat-web-app</w:t>
+      </w:r>
+    </w:p>
+    <w:p>
+      <w:pPr>
+        <w:pStyle w:val="NoSpacing"/>
+      </w:pPr>
+      <w:r>
+        <w:t xml:space="preserve">         Select : Maven</w:t>
+      </w:r>
+    </w:p>
+    <w:p>
+      <w:pPr>
+        <w:pStyle w:val="NoSpacing"/>
+        <w:rPr>
+          <w:b/>
+        </w:rPr>
+      </w:pPr>
+      <w:r>
+        <w:tab/>
+        <w:t xml:space="preserve">Click </w:t>
+      </w:r>
+      <w:r>
+        <w:rPr>
+          <w:b/>
+        </w:rPr>
+        <w:t>OK</w:t>
+      </w:r>
+    </w:p>
+    <w:p>
+      <w:pPr>
+        <w:pStyle w:val="NoSpacing"/>
+      </w:pPr>
+      <w:r>
+        <w:t>Step3:</w:t>
+      </w:r>
+      <w:r>
+        <w:t xml:space="preserve"> Go back to dashboard </w:t>
+      </w:r>
+      <w:r>
+        <w:sym w:font="Wingdings" w:char="F0E0"/>
+      </w:r>
+      <w:r>
+        <w:t xml:space="preserve"> click tomcat-web-app job name </w:t>
+      </w:r>
+      <w:r>
+        <w:sym w:font="Wingdings" w:char="F0E0"/>
+      </w:r>
+      <w:r>
+        <w:t xml:space="preserve">configure </w:t>
+      </w:r>
+      <w:r>
+        <w:sym w:font="Wingdings" w:char="F0E0"/>
+      </w:r>
+    </w:p>
+    <w:p>
+      <w:pPr>
+        <w:pStyle w:val="NoSpacing"/>
+      </w:pPr>
+      <w:r>
+        <w:t xml:space="preserve">           Description : Any</w:t>
+      </w:r>
+    </w:p>
+    <w:p>
+      <w:pPr>
+        <w:pStyle w:val="NoSpacing"/>
+      </w:pPr>
+      <w:r>
+        <w:t>Step4:Check Github project</w:t>
+      </w:r>
+    </w:p>
+    <w:p>
+      <w:pPr>
+        <w:pStyle w:val="NoSpacing"/>
+      </w:pPr>
+      <w:r>
+        <w:rPr>
+          <w:noProof/>
+          <w:lang w:val="en-IN" w:eastAsia="en-IN"/>
+        </w:rPr>
+        <w:lastRenderedPageBreak/>
+        <w:drawing>
+          <wp:inline distT="0" distB="0" distL="0" distR="0">
+            <wp:extent cx="5943600" cy="2512295"/>
+            <wp:effectExtent l="19050" t="0" r="0" b="0"/>
+            <wp:docPr id="24" name="Picture 4"/>
+            <wp:cNvGraphicFramePr>
+              <a:graphicFrameLocks xmlns:a="http://schemas.openxmlformats.org/drawingml/2006/main" noChangeAspect="1"/>
+            </wp:cNvGraphicFramePr>
+            <a:graphic xmlns:a="http://schemas.openxmlformats.org/drawingml/2006/main">
+              <a:graphicData uri="http://schemas.openxmlformats.org/drawingml/2006/picture">
+                <pic:pic xmlns:pic="http://schemas.openxmlformats.org/drawingml/2006/picture">
+                  <pic:nvPicPr>
+                    <pic:cNvPr id="0" name="Picture 4"/>
+                    <pic:cNvPicPr>
+                      <a:picLocks noChangeAspect="1" noChangeArrowheads="1"/>
+                    </pic:cNvPicPr>
+                  </pic:nvPicPr>
+                  <pic:blipFill>
+                    <a:blip r:embed="rId33"/>
+                    <a:srcRect/>
+                    <a:stretch>
+                      <a:fillRect/>
+                    </a:stretch>
+                  </pic:blipFill>
+                  <pic:spPr bwMode="auto">
+                    <a:xfrm>
+                      <a:off x="0" y="0"/>
+                      <a:ext cx="5943600" cy="2512295"/>
+                    </a:xfrm>
+                    <a:prstGeom prst="rect">
+                      <a:avLst/>
+                    </a:prstGeom>
+                    <a:noFill/>
+                    <a:ln w="9525">
+                      <a:noFill/>
+                      <a:miter lim="800000"/>
+                      <a:headEnd/>
+                      <a:tailEnd/>
+                    </a:ln>
+                  </pic:spPr>
+                </pic:pic>
+              </a:graphicData>
+            </a:graphic>
+          </wp:inline>
+        </w:drawing>
+      </w:r>
+    </w:p>
+    <w:p>
+      <w:pPr>
+        <w:pStyle w:val="NoSpacing"/>
+      </w:pPr>
+      <w:r>
+        <w:rPr>
+          <w:noProof/>
+          <w:lang w:val="en-IN" w:eastAsia="en-IN"/>
+        </w:rPr>
+        <w:drawing>
+          <wp:inline distT="0" distB="0" distL="0" distR="0">
+            <wp:extent cx="5943600" cy="2498960"/>
+            <wp:effectExtent l="19050" t="0" r="0" b="0"/>
+            <wp:docPr id="25" name="Picture 7"/>
+            <wp:cNvGraphicFramePr>
+              <a:graphicFrameLocks xmlns:a="http://schemas.openxmlformats.org/drawingml/2006/main" noChangeAspect="1"/>
+            </wp:cNvGraphicFramePr>
+            <a:graphic xmlns:a="http://schemas.openxmlformats.org/drawingml/2006/main">
+              <a:graphicData uri="http://schemas.openxmlformats.org/drawingml/2006/picture">
+                <pic:pic xmlns:pic="http://schemas.openxmlformats.org/drawingml/2006/picture">
+                  <pic:nvPicPr>
+                    <pic:cNvPr id="0" name="Picture 7"/>
+                    <pic:cNvPicPr>
+                      <a:picLocks noChangeAspect="1" noChangeArrowheads="1"/>
+                    </pic:cNvPicPr>
+                  </pic:nvPicPr>
+                  <pic:blipFill>
+                    <a:blip r:embed="rId34"/>
+                    <a:srcRect/>
+                    <a:stretch>
+                      <a:fillRect/>
+                    </a:stretch>
+                  </pic:blipFill>
+                  <pic:spPr bwMode="auto">
+                    <a:xfrm>
+                      <a:off x="0" y="0"/>
+                      <a:ext cx="5943600" cy="2498960"/>
+                    </a:xfrm>
+                    <a:prstGeom prst="rect">
+                      <a:avLst/>
+                    </a:prstGeom>
+                    <a:noFill/>
+                    <a:ln w="9525">
+                      <a:noFill/>
+                      <a:miter lim="800000"/>
+                      <a:headEnd/>
+                      <a:tailEnd/>
+                    </a:ln>
+                  </pic:spPr>
+                </pic:pic>
+              </a:graphicData>
+            </a:graphic>
+          </wp:inline>
+        </w:drawing>
+      </w:r>
+    </w:p>
+    <w:p>
+      <w:pPr>
+        <w:pStyle w:val="NoSpacing"/>
+      </w:pPr>
+      <w:r>
+        <w:t>Step4: Source code management Section under configure only</w:t>
+      </w:r>
+    </w:p>
+    <w:p>
+      <w:pPr>
+        <w:pStyle w:val="NoSpacing"/>
+      </w:pPr>
+      <w:r>
+        <w:rPr>
+          <w:noProof/>
+          <w:lang w:val="en-IN" w:eastAsia="en-IN"/>
+        </w:rPr>
+        <w:drawing>
+          <wp:inline distT="0" distB="0" distL="0" distR="0">
+            <wp:extent cx="5943600" cy="2503263"/>
+            <wp:effectExtent l="19050" t="0" r="0" b="0"/>
+            <wp:docPr id="26" name="Picture 10"/>
+            <wp:cNvGraphicFramePr>
+              <a:graphicFrameLocks xmlns:a="http://schemas.openxmlformats.org/drawingml/2006/main" noChangeAspect="1"/>
+            </wp:cNvGraphicFramePr>
+            <a:graphic xmlns:a="http://schemas.openxmlformats.org/drawingml/2006/main">
+              <a:graphicData uri="http://schemas.openxmlformats.org/drawingml/2006/picture">
+                <pic:pic xmlns:pic="http://schemas.openxmlformats.org/drawingml/2006/picture">
+                  <pic:nvPicPr>
+                    <pic:cNvPr id="0" name="Picture 10"/>
+                    <pic:cNvPicPr>
+                      <a:picLocks noChangeAspect="1" noChangeArrowheads="1"/>
+                    </pic:cNvPicPr>
+                  </pic:nvPicPr>
+                  <pic:blipFill>
+                    <a:blip r:embed="rId35"/>
+                    <a:srcRect/>
+                    <a:stretch>
+                      <a:fillRect/>
+                    </a:stretch>
+                  </pic:blipFill>
+                  <pic:spPr bwMode="auto">
+                    <a:xfrm>
+                      <a:off x="0" y="0"/>
+                      <a:ext cx="5943600" cy="2503263"/>
+                    </a:xfrm>
+                    <a:prstGeom prst="rect">
+                      <a:avLst/>
+                    </a:prstGeom>
+                    <a:noFill/>
+                    <a:ln w="9525">
+                      <a:noFill/>
+                      <a:miter lim="800000"/>
+                      <a:headEnd/>
+                      <a:tailEnd/>
+                    </a:ln>
+                  </pic:spPr>
+                </pic:pic>
+              </a:graphicData>
+            </a:graphic>
+          </wp:inline>
+        </w:drawing>
+      </w:r>
+    </w:p>
+    <w:p>
+      <w:pPr>
+        <w:pStyle w:val="NoSpacing"/>
+      </w:pPr>
+      <w:r>
+        <w:t>Now here specify which branch we want to pick from git and bui</w:t>
+      </w:r>
+      <w:r>
+        <w:t>l</w:t>
+      </w:r>
+      <w:r>
+        <w:t>d purpose.</w:t>
+      </w:r>
+    </w:p>
+    <w:p>
+      <w:pPr>
+        <w:pStyle w:val="NoSpacing"/>
+      </w:pPr>
+      <w:r>
+        <w:rPr>
+          <w:noProof/>
+          <w:lang w:val="en-IN" w:eastAsia="en-IN"/>
+        </w:rPr>
+        <w:lastRenderedPageBreak/>
+        <w:drawing>
+          <wp:inline distT="0" distB="0" distL="0" distR="0">
+            <wp:extent cx="5943600" cy="2345801"/>
+            <wp:effectExtent l="19050" t="0" r="0" b="0"/>
+            <wp:docPr id="27" name="Picture 13"/>
+            <wp:cNvGraphicFramePr>
+              <a:graphicFrameLocks xmlns:a="http://schemas.openxmlformats.org/drawingml/2006/main" noChangeAspect="1"/>
+            </wp:cNvGraphicFramePr>
+            <a:graphic xmlns:a="http://schemas.openxmlformats.org/drawingml/2006/main">
+              <a:graphicData uri="http://schemas.openxmlformats.org/drawingml/2006/picture">
+                <pic:pic xmlns:pic="http://schemas.openxmlformats.org/drawingml/2006/picture">
+                  <pic:nvPicPr>
+                    <pic:cNvPr id="0" name="Picture 13"/>
+                    <pic:cNvPicPr>
+                      <a:picLocks noChangeAspect="1" noChangeArrowheads="1"/>
+                    </pic:cNvPicPr>
+                  </pic:nvPicPr>
+                  <pic:blipFill>
+                    <a:blip r:embed="rId36"/>
+                    <a:srcRect/>
+                    <a:stretch>
+                      <a:fillRect/>
+                    </a:stretch>
+                  </pic:blipFill>
+                  <pic:spPr bwMode="auto">
+                    <a:xfrm>
+                      <a:off x="0" y="0"/>
+                      <a:ext cx="5943600" cy="2345801"/>
+                    </a:xfrm>
+                    <a:prstGeom prst="rect">
+                      <a:avLst/>
+                    </a:prstGeom>
+                    <a:noFill/>
+                    <a:ln w="9525">
+                      <a:noFill/>
+                      <a:miter lim="800000"/>
+                      <a:headEnd/>
+                      <a:tailEnd/>
+                    </a:ln>
+                  </pic:spPr>
+                </pic:pic>
+              </a:graphicData>
+            </a:graphic>
+          </wp:inline>
+        </w:drawing>
+      </w:r>
+    </w:p>
+    <w:p>
+      <w:pPr>
+        <w:pStyle w:val="NoSpacing"/>
+      </w:pPr>
+      <w:r>
+        <w:t>Note: Next Build Trigger and Build Environment section for now leave it as is.</w:t>
+      </w:r>
+    </w:p>
+    <w:p>
+      <w:pPr>
+        <w:pStyle w:val="NoSpacing"/>
+      </w:pPr>
+      <w:r>
+        <w:t xml:space="preserve">       We will talk about that later about use cases.</w:t>
+      </w:r>
+      <w:r>
+        <w:t xml:space="preserve"> Now lets come to Build section</w:t>
+      </w:r>
+    </w:p>
+    <w:p>
+      <w:pPr>
+        <w:pStyle w:val="NoSpacing"/>
+      </w:pPr>
+      <w:r>
+        <w:rPr>
+          <w:noProof/>
+          <w:lang w:val="en-IN" w:eastAsia="en-IN"/>
+        </w:rPr>
+        <w:drawing>
+          <wp:inline distT="0" distB="0" distL="0" distR="0">
+            <wp:extent cx="5943600" cy="2135917"/>
+            <wp:effectExtent l="19050" t="0" r="0" b="0"/>
+            <wp:docPr id="28" name="Picture 16"/>
+            <wp:cNvGraphicFramePr>
+              <a:graphicFrameLocks xmlns:a="http://schemas.openxmlformats.org/drawingml/2006/main" noChangeAspect="1"/>
+            </wp:cNvGraphicFramePr>
+            <a:graphic xmlns:a="http://schemas.openxmlformats.org/drawingml/2006/main">
+              <a:graphicData uri="http://schemas.openxmlformats.org/drawingml/2006/picture">
+                <pic:pic xmlns:pic="http://schemas.openxmlformats.org/drawingml/2006/picture">
+                  <pic:nvPicPr>
+                    <pic:cNvPr id="0" name="Picture 16"/>
+                    <pic:cNvPicPr>
+                      <a:picLocks noChangeAspect="1" noChangeArrowheads="1"/>
+                    </pic:cNvPicPr>
+                  </pic:nvPicPr>
+                  <pic:blipFill>
+                    <a:blip r:embed="rId37"/>
+                    <a:srcRect/>
+                    <a:stretch>
+                      <a:fillRect/>
+                    </a:stretch>
+                  </pic:blipFill>
+                  <pic:spPr bwMode="auto">
+                    <a:xfrm>
+                      <a:off x="0" y="0"/>
+                      <a:ext cx="5943600" cy="2135917"/>
+                    </a:xfrm>
+                    <a:prstGeom prst="rect">
+                      <a:avLst/>
+                    </a:prstGeom>
+                    <a:noFill/>
+                    <a:ln w="9525">
+                      <a:noFill/>
+                      <a:miter lim="800000"/>
+                      <a:headEnd/>
+                      <a:tailEnd/>
+                    </a:ln>
+                  </pic:spPr>
+                </pic:pic>
+              </a:graphicData>
+            </a:graphic>
+          </wp:inline>
+        </w:drawing>
+      </w:r>
+    </w:p>
+    <w:p>
+      <w:pPr>
+        <w:pStyle w:val="NoSpacing"/>
+      </w:pPr>
+    </w:p>
+    <w:p>
+      <w:pPr>
+        <w:pStyle w:val="NoSpacing"/>
+      </w:pPr>
+      <w:r>
+        <w:t>Step5: Build settings section.</w:t>
+      </w:r>
+    </w:p>
+    <w:p>
+      <w:pPr>
+        <w:pStyle w:val="NoSpacing"/>
+        <w:rPr>
+          <w:b/>
+          <w:sz w:val="18"/>
+          <w:szCs w:val="18"/>
+        </w:rPr>
+      </w:pPr>
+      <w:r>
+        <w:t xml:space="preserve">Note: Go </w:t>
+      </w:r>
+      <w:r>
+        <w:rPr>
+          <w:sz w:val="18"/>
+          <w:szCs w:val="18"/>
+        </w:rPr>
+        <w:t xml:space="preserve">to ec2-server </w:t>
+      </w:r>
+      <w:r>
+        <w:rPr>
+          <w:sz w:val="18"/>
+          <w:szCs w:val="18"/>
+        </w:rPr>
+        <w:sym w:font="Wingdings" w:char="F0E0"/>
+      </w:r>
+      <w:r>
+        <w:rPr>
+          <w:sz w:val="18"/>
+          <w:szCs w:val="18"/>
+        </w:rPr>
+        <w:t xml:space="preserve"> Security group </w:t>
+      </w:r>
+      <w:r>
+        <w:rPr>
+          <w:sz w:val="18"/>
+          <w:szCs w:val="18"/>
+        </w:rPr>
+        <w:sym w:font="Wingdings" w:char="F0E0"/>
+      </w:r>
+      <w:r>
+        <w:rPr>
+          <w:sz w:val="18"/>
+          <w:szCs w:val="18"/>
+        </w:rPr>
+        <w:t xml:space="preserve"> inbound rule section </w:t>
+      </w:r>
+      <w:r>
+        <w:rPr>
+          <w:sz w:val="18"/>
+          <w:szCs w:val="18"/>
+        </w:rPr>
+        <w:sym w:font="Wingdings" w:char="F0E0"/>
+      </w:r>
+      <w:r>
+        <w:rPr>
+          <w:sz w:val="18"/>
+          <w:szCs w:val="18"/>
+        </w:rPr>
+        <w:t xml:space="preserve"> and enable </w:t>
+      </w:r>
+    </w:p>
+    <w:p>
+      <w:pPr>
+        <w:pStyle w:val="NoSpacing"/>
+      </w:pPr>
+      <w:r>
+        <w:rPr>
+          <w:sz w:val="18"/>
+          <w:szCs w:val="18"/>
+          <w:highlight w:val="yellow"/>
+        </w:rPr>
+        <w:t>port number 25</w:t>
+      </w:r>
+      <w:r>
+        <w:rPr>
+          <w:sz w:val="18"/>
+          <w:szCs w:val="18"/>
+        </w:rPr>
+        <w:t xml:space="preserve"> for sending email, to check whether email came or not for this go to</w:t>
+      </w:r>
+    </w:p>
+    <w:p>
+      <w:pPr>
+        <w:pStyle w:val="NoSpacing"/>
+        <w:rPr>
+          <w:sz w:val="16"/>
+          <w:szCs w:val="16"/>
+        </w:rPr>
+      </w:pPr>
+      <w:r>
+        <w:rPr>
+          <w:sz w:val="16"/>
+          <w:szCs w:val="16"/>
+          <w:highlight w:val="yellow"/>
+        </w:rPr>
+        <w:t>https://www.mailinator.com/v4/public/inboxes.jsp?msgid=ramj-1681654501-114593268&amp;to=ramj</w:t>
+      </w:r>
+    </w:p>
+    <w:p>
+      <w:pPr>
+        <w:pStyle w:val="NoSpacing"/>
+      </w:pPr>
+      <w:r>
+        <w:rPr>
+          <w:noProof/>
+          <w:lang w:val="en-IN" w:eastAsia="en-IN"/>
+        </w:rPr>
+        <w:drawing>
+          <wp:inline distT="0" distB="0" distL="0" distR="0">
+            <wp:extent cx="5943600" cy="2305588"/>
+            <wp:effectExtent l="19050" t="0" r="0" b="0"/>
+            <wp:docPr id="29" name="Picture 19"/>
+            <wp:cNvGraphicFramePr>
+              <a:graphicFrameLocks xmlns:a="http://schemas.openxmlformats.org/drawingml/2006/main" noChangeAspect="1"/>
+            </wp:cNvGraphicFramePr>
+            <a:graphic xmlns:a="http://schemas.openxmlformats.org/drawingml/2006/main">
+              <a:graphicData uri="http://schemas.openxmlformats.org/drawingml/2006/picture">
+                <pic:pic xmlns:pic="http://schemas.openxmlformats.org/drawingml/2006/picture">
+                  <pic:nvPicPr>
+                    <pic:cNvPr id="0" name="Picture 19"/>
+                    <pic:cNvPicPr>
+                      <a:picLocks noChangeAspect="1" noChangeArrowheads="1"/>
+                    </pic:cNvPicPr>
+                  </pic:nvPicPr>
+                  <pic:blipFill>
+                    <a:blip r:embed="rId38"/>
+                    <a:srcRect/>
+                    <a:stretch>
+                      <a:fillRect/>
+                    </a:stretch>
+                  </pic:blipFill>
+                  <pic:spPr bwMode="auto">
+                    <a:xfrm>
+                      <a:off x="0" y="0"/>
+                      <a:ext cx="5943600" cy="2305588"/>
+                    </a:xfrm>
+                    <a:prstGeom prst="rect">
+                      <a:avLst/>
+                    </a:prstGeom>
+                    <a:noFill/>
+                    <a:ln w="9525">
+                      <a:noFill/>
+                      <a:miter lim="800000"/>
+                      <a:headEnd/>
+                      <a:tailEnd/>
+                    </a:ln>
+                  </pic:spPr>
+                </pic:pic>
+              </a:graphicData>
+            </a:graphic>
+          </wp:inline>
+        </w:drawing>
+      </w:r>
+    </w:p>
+    <w:p>
+      <w:pPr>
+        <w:pStyle w:val="NoSpacing"/>
+      </w:pPr>
+      <w:r>
+        <w:t>Step6: Post Build Section</w:t>
+      </w:r>
+    </w:p>
+    <w:p>
+      <w:pPr>
+        <w:pStyle w:val="NoSpacing"/>
+      </w:pPr>
+      <w:r>
+        <w:rPr>
+          <w:noProof/>
+          <w:lang w:val="en-IN" w:eastAsia="en-IN"/>
+        </w:rPr>
+        <w:lastRenderedPageBreak/>
+        <w:drawing>
+          <wp:inline distT="0" distB="0" distL="0" distR="0">
+            <wp:extent cx="5943600" cy="1451780"/>
+            <wp:effectExtent l="19050" t="0" r="0" b="0"/>
+            <wp:docPr id="30" name="Picture 22"/>
+            <wp:cNvGraphicFramePr>
+              <a:graphicFrameLocks xmlns:a="http://schemas.openxmlformats.org/drawingml/2006/main" noChangeAspect="1"/>
+            </wp:cNvGraphicFramePr>
+            <a:graphic xmlns:a="http://schemas.openxmlformats.org/drawingml/2006/main">
+              <a:graphicData uri="http://schemas.openxmlformats.org/drawingml/2006/picture">
+                <pic:pic xmlns:pic="http://schemas.openxmlformats.org/drawingml/2006/picture">
+                  <pic:nvPicPr>
+                    <pic:cNvPr id="0" name="Picture 22"/>
+                    <pic:cNvPicPr>
+                      <a:picLocks noChangeAspect="1" noChangeArrowheads="1"/>
+                    </pic:cNvPicPr>
+                  </pic:nvPicPr>
+                  <pic:blipFill>
+                    <a:blip r:embed="rId39"/>
+                    <a:srcRect/>
+                    <a:stretch>
+                      <a:fillRect/>
+                    </a:stretch>
+                  </pic:blipFill>
+                  <pic:spPr bwMode="auto">
+                    <a:xfrm>
+                      <a:off x="0" y="0"/>
+                      <a:ext cx="5943600" cy="1451780"/>
+                    </a:xfrm>
+                    <a:prstGeom prst="rect">
+                      <a:avLst/>
+                    </a:prstGeom>
+                    <a:noFill/>
+                    <a:ln w="9525">
+                      <a:noFill/>
+                      <a:miter lim="800000"/>
+                      <a:headEnd/>
+                      <a:tailEnd/>
+                    </a:ln>
+                  </pic:spPr>
+                </pic:pic>
+              </a:graphicData>
+            </a:graphic>
+          </wp:inline>
+        </w:drawing>
+      </w:r>
+    </w:p>
+    <w:bookmarkEnd w:id="1"/>
+    <w:p>
+      <w:pPr>
         <w:pStyle w:val="l0"/>
         <w:spacing w:line="300" w:lineRule="atLeast"/>
         <w:rPr>
@@ -1456,17 +2623,61 @@
           <w:szCs w:val="20"/>
         </w:rPr>
       </w:pPr>
-      <w:hyperlink r:id="rId32" w:history="1">
-        <w:r>
-          <w:rPr>
-            <w:rStyle w:val="Hyperlink"/>
-            <w:rFonts w:ascii="Consolas" w:hAnsi="Consolas"/>
-            <w:sz w:val="20"/>
-            <w:szCs w:val="20"/>
-          </w:rPr>
-          <w:t>https://github.com/vikas99341/tomcat-demo</w:t>
-        </w:r>
-      </w:hyperlink>
+      <w:r>
+        <w:rPr>
+          <w:rFonts w:ascii="Consolas" w:hAnsi="Consolas"/>
+          <w:noProof/>
+          <w:color w:val="404040"/>
+          <w:sz w:val="20"/>
+          <w:szCs w:val="20"/>
+          <w:lang w:val="en-IN" w:eastAsia="en-IN"/>
+        </w:rPr>
+        <w:drawing>
+          <wp:inline distT="0" distB="0" distL="0" distR="0">
+            <wp:extent cx="5943600" cy="2810880"/>
+            <wp:effectExtent l="19050" t="0" r="0" b="0"/>
+            <wp:docPr id="31" name="Picture 25"/>
+            <wp:cNvGraphicFramePr>
+              <a:graphicFrameLocks xmlns:a="http://schemas.openxmlformats.org/drawingml/2006/main" noChangeAspect="1"/>
+            </wp:cNvGraphicFramePr>
+            <a:graphic xmlns:a="http://schemas.openxmlformats.org/drawingml/2006/main">
+              <a:graphicData uri="http://schemas.openxmlformats.org/drawingml/2006/picture">
+                <pic:pic xmlns:pic="http://schemas.openxmlformats.org/drawingml/2006/picture">
+                  <pic:nvPicPr>
+                    <pic:cNvPr id="0" name="Picture 25"/>
+                    <pic:cNvPicPr>
+                      <a:picLocks noChangeAspect="1" noChangeArrowheads="1"/>
+                    </pic:cNvPicPr>
+                  </pic:nvPicPr>
+                  <pic:blipFill>
+                    <a:blip r:embed="rId40"/>
+                    <a:srcRect/>
+                    <a:stretch>
+                      <a:fillRect/>
+                    </a:stretch>
+                  </pic:blipFill>
+                  <pic:spPr bwMode="auto">
+                    <a:xfrm>
+                      <a:off x="0" y="0"/>
+                      <a:ext cx="5943600" cy="2810880"/>
+                    </a:xfrm>
+                    <a:prstGeom prst="rect">
+                      <a:avLst/>
+                    </a:prstGeom>
+                    <a:noFill/>
+                    <a:ln w="9525">
+                      <a:noFill/>
+                      <a:miter lim="800000"/>
+                      <a:headEnd/>
+                      <a:tailEnd/>
+                    </a:ln>
+                  </pic:spPr>
+                </pic:pic>
+              </a:graphicData>
+            </a:graphic>
+          </wp:inline>
+        </w:drawing>
+      </w:r>
     </w:p>
     <w:p>
       <w:pPr>
@@ -1479,6 +2690,25 @@
           <w:szCs w:val="20"/>
         </w:rPr>
       </w:pPr>
+      <w:r>
+        <w:rPr>
+          <w:rFonts w:ascii="Consolas" w:hAnsi="Consolas"/>
+          <w:b/>
+          <w:color w:val="404040"/>
+          <w:sz w:val="20"/>
+          <w:szCs w:val="20"/>
+        </w:rPr>
+        <w:t>Step7</w:t>
+      </w:r>
+      <w:r>
+        <w:rPr>
+          <w:rFonts w:ascii="Consolas" w:hAnsi="Consolas"/>
+          <w:color w:val="404040"/>
+          <w:sz w:val="20"/>
+          <w:szCs w:val="20"/>
+        </w:rPr>
+        <w:t>: Now click apply and Save button</w:t>
+      </w:r>
     </w:p>
     <w:p>
       <w:pPr>
@@ -1494,6 +2724,306 @@
       <w:r>
         <w:rPr>
           <w:rFonts w:ascii="Consolas" w:hAnsi="Consolas"/>
+          <w:b/>
+          <w:color w:val="404040"/>
+          <w:sz w:val="20"/>
+          <w:szCs w:val="20"/>
+        </w:rPr>
+        <w:t>Step8</w:t>
+      </w:r>
+      <w:r>
+        <w:rPr>
+          <w:rFonts w:ascii="Consolas" w:hAnsi="Consolas"/>
+          <w:color w:val="404040"/>
+          <w:sz w:val="20"/>
+          <w:szCs w:val="20"/>
+        </w:rPr>
+        <w:t>:</w:t>
+      </w:r>
+      <w:r>
+        <w:rPr>
+          <w:rFonts w:ascii="Consolas" w:hAnsi="Consolas"/>
+          <w:color w:val="404040"/>
+          <w:sz w:val="20"/>
+          <w:szCs w:val="20"/>
+        </w:rPr>
+        <w:t xml:space="preserve"> Now go back to Dashboard </w:t>
+      </w:r>
+      <w:r>
+        <w:rPr>
+          <w:rFonts w:ascii="Consolas" w:hAnsi="Consolas"/>
+          <w:color w:val="404040"/>
+          <w:sz w:val="20"/>
+          <w:szCs w:val="20"/>
+        </w:rPr>
+        <w:sym w:font="Wingdings" w:char="F0E0"/>
+      </w:r>
+      <w:r>
+        <w:rPr>
+          <w:rFonts w:ascii="Consolas" w:hAnsi="Consolas"/>
+          <w:color w:val="404040"/>
+          <w:sz w:val="20"/>
+          <w:szCs w:val="20"/>
+        </w:rPr>
+        <w:t xml:space="preserve"> click on the tomcat-web-job Jenkins job name </w:t>
+      </w:r>
+      <w:r>
+        <w:rPr>
+          <w:rFonts w:ascii="Consolas" w:hAnsi="Consolas"/>
+          <w:color w:val="404040"/>
+          <w:sz w:val="20"/>
+          <w:szCs w:val="20"/>
+        </w:rPr>
+        <w:sym w:font="Wingdings" w:char="F0E0"/>
+      </w:r>
+    </w:p>
+    <w:p>
+      <w:pPr>
+        <w:pStyle w:val="l0"/>
+        <w:spacing w:line="300" w:lineRule="atLeast"/>
+        <w:rPr>
+          <w:rFonts w:ascii="Consolas" w:hAnsi="Consolas"/>
+          <w:color w:val="404040"/>
+          <w:sz w:val="20"/>
+          <w:szCs w:val="20"/>
+        </w:rPr>
+      </w:pPr>
+      <w:r>
+        <w:rPr>
+          <w:rFonts w:ascii="Consolas" w:hAnsi="Consolas"/>
+          <w:color w:val="404040"/>
+          <w:sz w:val="20"/>
+          <w:szCs w:val="20"/>
+        </w:rPr>
+        <w:t>Build with parameter.</w:t>
+      </w:r>
+    </w:p>
+    <w:p>
+      <w:pPr>
+        <w:pStyle w:val="l0"/>
+        <w:spacing w:line="300" w:lineRule="atLeast"/>
+        <w:rPr>
+          <w:rFonts w:ascii="Consolas" w:hAnsi="Consolas"/>
+          <w:color w:val="404040"/>
+          <w:sz w:val="20"/>
+          <w:szCs w:val="20"/>
+        </w:rPr>
+      </w:pPr>
+      <w:r>
+        <w:rPr>
+          <w:rFonts w:ascii="Consolas" w:hAnsi="Consolas"/>
+          <w:noProof/>
+          <w:color w:val="404040"/>
+          <w:sz w:val="20"/>
+          <w:szCs w:val="20"/>
+          <w:lang w:val="en-IN" w:eastAsia="en-IN"/>
+        </w:rPr>
+        <w:drawing>
+          <wp:inline distT="0" distB="0" distL="0" distR="0">
+            <wp:extent cx="5943600" cy="1990790"/>
+            <wp:effectExtent l="19050" t="0" r="0" b="0"/>
+            <wp:docPr id="32" name="Picture 28"/>
+            <wp:cNvGraphicFramePr>
+              <a:graphicFrameLocks xmlns:a="http://schemas.openxmlformats.org/drawingml/2006/main" noChangeAspect="1"/>
+            </wp:cNvGraphicFramePr>
+            <a:graphic xmlns:a="http://schemas.openxmlformats.org/drawingml/2006/main">
+              <a:graphicData uri="http://schemas.openxmlformats.org/drawingml/2006/picture">
+                <pic:pic xmlns:pic="http://schemas.openxmlformats.org/drawingml/2006/picture">
+                  <pic:nvPicPr>
+                    <pic:cNvPr id="0" name="Picture 28"/>
+                    <pic:cNvPicPr>
+                      <a:picLocks noChangeAspect="1" noChangeArrowheads="1"/>
+                    </pic:cNvPicPr>
+                  </pic:nvPicPr>
+                  <pic:blipFill>
+                    <a:blip r:embed="rId41"/>
+                    <a:srcRect/>
+                    <a:stretch>
+                      <a:fillRect/>
+                    </a:stretch>
+                  </pic:blipFill>
+                  <pic:spPr bwMode="auto">
+                    <a:xfrm>
+                      <a:off x="0" y="0"/>
+                      <a:ext cx="5943600" cy="1990790"/>
+                    </a:xfrm>
+                    <a:prstGeom prst="rect">
+                      <a:avLst/>
+                    </a:prstGeom>
+                    <a:noFill/>
+                    <a:ln w="9525">
+                      <a:noFill/>
+                      <a:miter lim="800000"/>
+                      <a:headEnd/>
+                      <a:tailEnd/>
+                    </a:ln>
+                  </pic:spPr>
+                </pic:pic>
+              </a:graphicData>
+            </a:graphic>
+          </wp:inline>
+        </w:drawing>
+      </w:r>
+    </w:p>
+    <w:p>
+      <w:pPr>
+        <w:pStyle w:val="l0"/>
+        <w:spacing w:line="300" w:lineRule="atLeast"/>
+        <w:rPr>
+          <w:rFonts w:ascii="Consolas" w:hAnsi="Consolas"/>
+          <w:color w:val="404040"/>
+          <w:sz w:val="20"/>
+          <w:szCs w:val="20"/>
+        </w:rPr>
+      </w:pPr>
+      <w:r>
+        <w:rPr>
+          <w:rFonts w:ascii="Consolas" w:hAnsi="Consolas"/>
+          <w:color w:val="404040"/>
+          <w:sz w:val="20"/>
+          <w:szCs w:val="20"/>
+        </w:rPr>
+        <w:t>Step8: Click build it will trigger the build</w:t>
+      </w:r>
+    </w:p>
+    <w:p>
+      <w:pPr>
+        <w:pStyle w:val="l0"/>
+        <w:spacing w:line="300" w:lineRule="atLeast"/>
+        <w:rPr>
+          <w:rFonts w:ascii="Consolas" w:hAnsi="Consolas"/>
+          <w:color w:val="404040"/>
+          <w:sz w:val="20"/>
+          <w:szCs w:val="20"/>
+        </w:rPr>
+      </w:pPr>
+      <w:r>
+        <w:rPr>
+          <w:rFonts w:ascii="Consolas" w:hAnsi="Consolas"/>
+          <w:color w:val="404040"/>
+          <w:sz w:val="20"/>
+          <w:szCs w:val="20"/>
+        </w:rPr>
+        <w:lastRenderedPageBreak/>
+        <w:t>Step9: to see the console output go to the below build history section-</w:t>
+      </w:r>
+      <w:r>
+        <w:rPr>
+          <w:rFonts w:ascii="Consolas" w:hAnsi="Consolas"/>
+          <w:color w:val="404040"/>
+          <w:sz w:val="20"/>
+          <w:szCs w:val="20"/>
+        </w:rPr>
+        <w:sym w:font="Wingdings" w:char="F0E0"/>
+      </w:r>
+      <w:r>
+        <w:rPr>
+          <w:rFonts w:ascii="Consolas" w:hAnsi="Consolas"/>
+          <w:color w:val="404040"/>
+          <w:sz w:val="20"/>
+          <w:szCs w:val="20"/>
+        </w:rPr>
+        <w:t xml:space="preserve"> click build number </w:t>
+      </w:r>
+      <w:r>
+        <w:rPr>
+          <w:rFonts w:ascii="Consolas" w:hAnsi="Consolas"/>
+          <w:color w:val="404040"/>
+          <w:sz w:val="20"/>
+          <w:szCs w:val="20"/>
+        </w:rPr>
+        <w:sym w:font="Wingdings" w:char="F0E0"/>
+      </w:r>
+      <w:r>
+        <w:rPr>
+          <w:rFonts w:ascii="Consolas" w:hAnsi="Consolas"/>
+          <w:color w:val="404040"/>
+          <w:sz w:val="20"/>
+          <w:szCs w:val="20"/>
+        </w:rPr>
+        <w:t xml:space="preserve"> console output.</w:t>
+      </w:r>
+    </w:p>
+    <w:p>
+      <w:pPr>
+        <w:pStyle w:val="l0"/>
+        <w:spacing w:line="300" w:lineRule="atLeast"/>
+        <w:rPr>
+          <w:rFonts w:ascii="Consolas" w:hAnsi="Consolas"/>
+          <w:color w:val="404040"/>
+          <w:sz w:val="20"/>
+          <w:szCs w:val="20"/>
+        </w:rPr>
+      </w:pPr>
+      <w:r>
+        <w:rPr>
+          <w:rFonts w:ascii="Consolas" w:hAnsi="Consolas"/>
+          <w:color w:val="404040"/>
+          <w:sz w:val="20"/>
+          <w:szCs w:val="20"/>
+        </w:rPr>
+        <w:t xml:space="preserve">Step10: now we can verify whether we receive an email or not by visiting the below url. </w:t>
+      </w:r>
+      <w:r>
+        <w:rPr>
+          <w:rFonts w:ascii="Consolas" w:hAnsi="Consolas"/>
+          <w:color w:val="404040"/>
+          <w:sz w:val="20"/>
+          <w:szCs w:val="20"/>
+        </w:rPr>
+        <w:t>https://www.mailinator.com/v4/public/inboxes.jsp?msgid=ramj-1681654501-114593268&amp;to=ramj</w:t>
+      </w:r>
+    </w:p>
+    <w:p>
+      <w:pPr>
+        <w:pStyle w:val="l0"/>
+        <w:spacing w:line="300" w:lineRule="atLeast"/>
+        <w:rPr>
+          <w:rFonts w:ascii="Consolas" w:hAnsi="Consolas"/>
+          <w:color w:val="404040"/>
+          <w:sz w:val="20"/>
+          <w:szCs w:val="20"/>
+        </w:rPr>
+      </w:pPr>
+      <w:r>
+        <w:rPr>
+          <w:rFonts w:ascii="Consolas" w:hAnsi="Consolas"/>
+          <w:color w:val="404040"/>
+          <w:sz w:val="20"/>
+          <w:szCs w:val="20"/>
+        </w:rPr>
+        <w:t>Step11: Done.</w:t>
+      </w:r>
+    </w:p>
+    <w:p>
+      <w:pPr>
+        <w:pStyle w:val="l0"/>
+        <w:spacing w:line="300" w:lineRule="atLeast"/>
+        <w:rPr>
+          <w:rFonts w:ascii="Consolas" w:hAnsi="Consolas"/>
+          <w:color w:val="404040"/>
+          <w:sz w:val="20"/>
+          <w:szCs w:val="20"/>
+        </w:rPr>
+      </w:pPr>
+      <w:r>
+        <w:t>https://github.com/RamiReddyFullstackDeveloper/maven-web-app</w:t>
+      </w:r>
+    </w:p>
+    <w:p>
+      <w:pPr>
+        <w:pStyle w:val="l0"/>
+        <w:spacing w:line="300" w:lineRule="atLeast"/>
+        <w:rPr>
+          <w:rFonts w:ascii="Consolas" w:hAnsi="Consolas"/>
+          <w:color w:val="404040"/>
+          <w:sz w:val="20"/>
+          <w:szCs w:val="20"/>
+        </w:rPr>
+      </w:pPr>
+      <w:r>
+        <w:rPr>
+          <w:rFonts w:ascii="Consolas" w:hAnsi="Consolas"/>
           <w:color w:val="404040"/>
           <w:sz w:val="20"/>
           <w:szCs w:val="20"/>
@@ -1544,9 +3074,10 @@
       <w:r>
         <w:rPr>
           <w:noProof/>
+          <w:lang w:val="en-IN" w:eastAsia="en-IN"/>
         </w:rPr>
         <w:drawing>
-          <wp:inline distT="0" distB="0" distL="0" distR="0" wp14:anchorId="5ADD232D" wp14:editId="1DE2F52E">
+          <wp:inline distT="0" distB="0" distL="0" distR="0">
             <wp:extent cx="5943600" cy="1438275"/>
             <wp:effectExtent l="0" t="0" r="0" b="9525"/>
             <wp:docPr id="16" name="Picture 16"/>
@@ -1561,7 +3092,7 @@
                     <pic:cNvPicPr/>
                   </pic:nvPicPr>
                   <pic:blipFill>
-                    <a:blip r:embed="rId33"/>
+                    <a:blip r:embed="rId42"/>
                     <a:stretch>
                       <a:fillRect/>
                     </a:stretch>
@@ -1642,10 +3173,54 @@
       </w:pPr>
       <w:r>
         <w:rPr>
+          <w:rFonts w:ascii="Consolas" w:hAnsi="Consolas"/>
+          <w:color w:val="404040"/>
+          <w:sz w:val="20"/>
+          <w:szCs w:val="20"/>
+        </w:rPr>
+        <w:t>If we don’t know this</w:t>
+      </w:r>
+      <w:r>
+        <w:rPr>
+          <w:rFonts w:ascii="Consolas" w:hAnsi="Consolas"/>
+          <w:color w:val="404040"/>
+          <w:sz w:val="20"/>
+          <w:szCs w:val="20"/>
+        </w:rPr>
+        <w:t xml:space="preserve"> where to find,</w:t>
+      </w:r>
+      <w:r>
+        <w:rPr>
+          <w:rFonts w:ascii="Consolas" w:hAnsi="Consolas"/>
+          <w:color w:val="404040"/>
+          <w:sz w:val="20"/>
+          <w:szCs w:val="20"/>
+        </w:rPr>
+        <w:t xml:space="preserve"> pls refer Jenkins note.txt file in github</w:t>
+      </w:r>
+    </w:p>
+    <w:p>
+      <w:pPr>
+        <w:pStyle w:val="l0"/>
+        <w:numPr>
+          <w:ilvl w:val="0"/>
+          <w:numId w:val="4"/>
+        </w:numPr>
+        <w:spacing w:line="300" w:lineRule="atLeast"/>
+        <w:rPr>
+          <w:rFonts w:ascii="Consolas" w:hAnsi="Consolas"/>
+          <w:color w:val="404040"/>
+          <w:sz w:val="20"/>
+          <w:szCs w:val="20"/>
+        </w:rPr>
+      </w:pPr>
+      <w:r>
+        <w:rPr>
           <w:noProof/>
+          <w:lang w:val="en-IN" w:eastAsia="en-IN"/>
         </w:rPr>
         <w:drawing>
-          <wp:inline distT="0" distB="0" distL="0" distR="0" wp14:anchorId="1F15C94A" wp14:editId="4D9B9953">
+          <wp:inline distT="0" distB="0" distL="0" distR="0">
             <wp:extent cx="5943600" cy="1342390"/>
             <wp:effectExtent l="0" t="0" r="0" b="0"/>
             <wp:docPr id="22" name="Picture 22"/>
@@ -1660,7 +3235,7 @@
                     <pic:cNvPicPr/>
                   </pic:nvPicPr>
                   <pic:blipFill>
-                    <a:blip r:embed="rId34"/>
+                    <a:blip r:embed="rId43"/>
                     <a:stretch>
                       <a:fillRect/>
                     </a:stretch>
@@ -1703,6 +3278,31 @@
           <w:sz w:val="20"/>
           <w:szCs w:val="20"/>
         </w:rPr>
+        <w:t>Change the tomcat root user to ec2-user using below command</w:t>
+      </w:r>
+    </w:p>
+    <w:p>
+      <w:pPr>
+        <w:pStyle w:val="l0"/>
+        <w:numPr>
+          <w:ilvl w:val="0"/>
+          <w:numId w:val="4"/>
+        </w:numPr>
+        <w:spacing w:line="300" w:lineRule="atLeast"/>
+        <w:rPr>
+          <w:rFonts w:ascii="Consolas" w:hAnsi="Consolas"/>
+          <w:color w:val="404040"/>
+          <w:sz w:val="20"/>
+          <w:szCs w:val="20"/>
+        </w:rPr>
+      </w:pPr>
+      <w:r>
+        <w:rPr>
+          <w:rFonts w:ascii="Consolas" w:hAnsi="Consolas"/>
+          <w:color w:val="404040"/>
+          <w:sz w:val="20"/>
+          <w:szCs w:val="20"/>
+        </w:rPr>
         <w:t xml:space="preserve">On tomcat Machine: </w:t>
       </w:r>
       <w:r>
@@ -1734,8 +3334,101 @@
           <w:sz w:val="20"/>
           <w:szCs w:val="20"/>
         </w:rPr>
-        <w:lastRenderedPageBreak/>
         <w:t>https://github.com/vikas99341/tomcat-demo.git</w:t>
+      </w:r>
+    </w:p>
+    <w:p>
+      <w:pPr>
+        <w:pStyle w:val="l0"/>
+        <w:spacing w:line="300" w:lineRule="atLeast"/>
+        <w:rPr>
+          <w:rFonts w:ascii="Consolas" w:hAnsi="Consolas"/>
+          <w:color w:val="404040"/>
+          <w:sz w:val="20"/>
+          <w:szCs w:val="20"/>
+        </w:rPr>
+      </w:pPr>
+      <w:r>
+        <w:rPr>
+          <w:rFonts w:ascii="Consolas" w:hAnsi="Consolas"/>
+          <w:color w:val="404040"/>
+          <w:sz w:val="20"/>
+          <w:szCs w:val="20"/>
+        </w:rPr>
+        <w:t xml:space="preserve"> </w:t>
+      </w:r>
+      <w:r>
+        <w:rPr>
+          <w:rFonts w:ascii="Consolas" w:hAnsi="Consolas"/>
+          <w:b/>
+          <w:color w:val="404040"/>
+          <w:sz w:val="20"/>
+          <w:szCs w:val="20"/>
+        </w:rPr>
+        <w:t>Note</w:t>
+      </w:r>
+      <w:r>
+        <w:rPr>
+          <w:rFonts w:ascii="Consolas" w:hAnsi="Consolas"/>
+          <w:color w:val="404040"/>
+          <w:sz w:val="20"/>
+          <w:szCs w:val="20"/>
+        </w:rPr>
+        <w:t>: Once build is successful, go to browser and paste the below url and you will see the output.</w:t>
+      </w:r>
+    </w:p>
+    <w:p>
+      <w:pPr>
+        <w:pStyle w:val="l0"/>
+        <w:spacing w:line="300" w:lineRule="atLeast"/>
+        <w:rPr>
+          <w:rFonts w:ascii="Consolas" w:hAnsi="Consolas"/>
+          <w:color w:val="404040"/>
+          <w:sz w:val="20"/>
+          <w:szCs w:val="20"/>
+        </w:rPr>
+      </w:pPr>
+      <w:hyperlink r:id="rId44" w:history="1">
+        <w:r>
+          <w:rPr>
+            <w:rStyle w:val="Hyperlink"/>
+            <w:rFonts w:ascii="Consolas" w:hAnsi="Consolas"/>
+            <w:sz w:val="20"/>
+            <w:szCs w:val="20"/>
+          </w:rPr>
+          <w:t>http://13.232.184.22:8080/tomcat-web/</w:t>
+        </w:r>
+      </w:hyperlink>
+    </w:p>
+    <w:p>
+      <w:pPr>
+        <w:pStyle w:val="l0"/>
+        <w:spacing w:line="300" w:lineRule="atLeast"/>
+        <w:rPr>
+          <w:rFonts w:ascii="Consolas" w:hAnsi="Consolas"/>
+          <w:color w:val="404040"/>
+          <w:sz w:val="20"/>
+          <w:szCs w:val="20"/>
+        </w:rPr>
+      </w:pPr>
+      <w:r>
+        <w:rPr>
+          <w:rFonts w:ascii="Consolas" w:hAnsi="Consolas"/>
+          <w:b/>
+          <w:color w:val="404040"/>
+          <w:sz w:val="20"/>
+          <w:szCs w:val="20"/>
+        </w:rPr>
+        <w:t>output</w:t>
+      </w:r>
+      <w:r>
+        <w:rPr>
+          <w:rFonts w:ascii="Consolas" w:hAnsi="Consolas"/>
+          <w:color w:val="404040"/>
+          <w:sz w:val="20"/>
+          <w:szCs w:val="20"/>
+        </w:rPr>
+        <w:t>: Hello world //this is coming from our java project index.jsp.</w:t>
       </w:r>
     </w:p>
     <w:p>
@@ -1762,8 +3455,8 @@
 </file>
 
 <file path=word/endnotes.xml><?xml version="1.0" encoding="utf-8"?>
-<w:endnotes xmlns:wpc="http://schemas.microsoft.com/office/word/2010/wordprocessingCanvas" xmlns:cx="http://schemas.microsoft.com/office/drawing/2014/chartex" xmlns:cx1="http://schemas.microsoft.com/office/drawing/2015/9/8/chartex" xmlns:cx2="http://schemas.microsoft.com/office/drawing/2015/10/21/chartex" xmlns:cx3="http://schemas.microsoft.com/office/drawing/2016/5/9/chartex" xmlns:cx4="http://schemas.microsoft.com/office/drawing/2016/5/10/chartex" xmlns:cx5="http://schemas.microsoft.com/office/drawing/2016/5/11/chartex" xmlns:cx6="http://schemas.microsoft.com/office/drawing/2016/5/12/chartex" xmlns:cx7="http://schemas.microsoft.com/office/drawing/2016/5/13/chartex" xmlns:cx8="http://schemas.microsoft.com/office/drawing/2016/5/14/chartex" xmlns:mc="http://schemas.openxmlformats.org/markup-compatibility/2006" xmlns:aink="http://schemas.microsoft.com/office/drawing/2016/ink" xmlns:am3d="http://schemas.microsoft.com/office/drawing/2017/model3d" xmlns:o="urn:schemas-microsoft-com:office:office" xmlns:r="http://schemas.openxmlformats.org/officeDocument/2006/relationships" xmlns:m="http://schemas.openxmlformats.org/officeDocument/2006/math" xmlns:v="urn:schemas-microsoft-com:vml" xmlns:wp14="http://schemas.microsoft.com/office/word/2010/wordprocessingDrawing" xmlns:wp="http://schemas.openxmlformats.org/drawingml/2006/wordprocessingDrawing" xmlns:w10="urn:schemas-microsoft-com:office:word" xmlns:w="http://schemas.openxmlformats.org/wordprocessingml/2006/main" xmlns:w14="http://schemas.microsoft.com/office/word/2010/wordml" xmlns:w15="http://schemas.microsoft.com/office/word/2012/wordml" xmlns:w16cex="http://schemas.microsoft.com/office/word/2018/wordml/cex" xmlns:w16cid="http://schemas.microsoft.com/office/word/2016/wordml/cid" xmlns:w16="http://schemas.microsoft.com/office/word/2018/wordml" xmlns:w16se="http://schemas.microsoft.com/office/word/2015/wordml/symex" xmlns:wpg="http://schemas.microsoft.com/office/word/2010/wordprocessingGroup" xmlns:wpi="http://schemas.microsoft.com/office/word/2010/wordprocessingInk" xmlns:wne="http://schemas.microsoft.com/office/word/2006/wordml" xmlns:wps="http://schemas.microsoft.com/office/word/2010/wordprocessingShape" mc:Ignorable="w14 w15 w16se w16cid w16 w16cex wp14">
-  <w:endnote w:type="separator" w:id="-1">
+<w:endnotes xmlns:ve="http://schemas.openxmlformats.org/markup-compatibility/2006" xmlns:o="urn:schemas-microsoft-com:office:office" xmlns:r="http://schemas.openxmlformats.org/officeDocument/2006/relationships" xmlns:m="http://schemas.openxmlformats.org/officeDocument/2006/math" xmlns:v="urn:schemas-microsoft-com:vml" xmlns:wp="http://schemas.openxmlformats.org/drawingml/2006/wordprocessingDrawing" xmlns:w10="urn:schemas-microsoft-com:office:word" xmlns:w="http://schemas.openxmlformats.org/wordprocessingml/2006/main" xmlns:wne="http://schemas.microsoft.com/office/word/2006/wordml">
+  <w:endnote w:type="separator" w:id="0">
     <w:p>
       <w:pPr>
         <w:spacing w:after="0" w:line="240" w:lineRule="auto"/>
@@ -1773,7 +3466,7 @@
       </w:r>
     </w:p>
   </w:endnote>
-  <w:endnote w:type="continuationSeparator" w:id="0">
+  <w:endnote w:type="continuationSeparator" w:id="1">
     <w:p>
       <w:pPr>
         <w:spacing w:after="0" w:line="240" w:lineRule="auto"/>
@@ -1787,8 +3480,8 @@
 </file>
 
 <file path=word/footnotes.xml><?xml version="1.0" encoding="utf-8"?>
-<w:footnotes xmlns:wpc="http://schemas.microsoft.com/office/word/2010/wordprocessingCanvas" xmlns:cx="http://schemas.microsoft.com/office/drawing/2014/chartex" xmlns:cx1="http://schemas.microsoft.com/office/drawing/2015/9/8/chartex" xmlns:cx2="http://schemas.microsoft.com/office/drawing/2015/10/21/chartex" xmlns:cx3="http://schemas.microsoft.com/office/drawing/2016/5/9/chartex" xmlns:cx4="http://schemas.microsoft.com/office/drawing/2016/5/10/chartex" xmlns:cx5="http://schemas.microsoft.com/office/drawing/2016/5/11/chartex" xmlns:cx6="http://schemas.microsoft.com/office/drawing/2016/5/12/chartex" xmlns:cx7="http://schemas.microsoft.com/office/drawing/2016/5/13/chartex" xmlns:cx8="http://schemas.microsoft.com/office/drawing/2016/5/14/chartex" xmlns:mc="http://schemas.openxmlformats.org/markup-compatibility/2006" xmlns:aink="http://schemas.microsoft.com/office/drawing/2016/ink" xmlns:am3d="http://schemas.microsoft.com/office/drawing/2017/model3d" xmlns:o="urn:schemas-microsoft-com:office:office" xmlns:r="http://schemas.openxmlformats.org/officeDocument/2006/relationships" xmlns:m="http://schemas.openxmlformats.org/officeDocument/2006/math" xmlns:v="urn:schemas-microsoft-com:vml" xmlns:wp14="http://schemas.microsoft.com/office/word/2010/wordprocessingDrawing" xmlns:wp="http://schemas.openxmlformats.org/drawingml/2006/wordprocessingDrawing" xmlns:w10="urn:schemas-microsoft-com:office:word" xmlns:w="http://schemas.openxmlformats.org/wordprocessingml/2006/main" xmlns:w14="http://schemas.microsoft.com/office/word/2010/wordml" xmlns:w15="http://schemas.microsoft.com/office/word/2012/wordml" xmlns:w16cex="http://schemas.microsoft.com/office/word/2018/wordml/cex" xmlns:w16cid="http://schemas.microsoft.com/office/word/2016/wordml/cid" xmlns:w16="http://schemas.microsoft.com/office/word/2018/wordml" xmlns:w16se="http://schemas.microsoft.com/office/word/2015/wordml/symex" xmlns:wpg="http://schemas.microsoft.com/office/word/2010/wordprocessingGroup" xmlns:wpi="http://schemas.microsoft.com/office/word/2010/wordprocessingInk" xmlns:wne="http://schemas.microsoft.com/office/word/2006/wordml" xmlns:wps="http://schemas.microsoft.com/office/word/2010/wordprocessingShape" mc:Ignorable="w14 w15 w16se w16cid w16 w16cex wp14">
-  <w:footnote w:type="separator" w:id="-1">
+<w:footnotes xmlns:ve="http://schemas.openxmlformats.org/markup-compatibility/2006" xmlns:o="urn:schemas-microsoft-com:office:office" xmlns:r="http://schemas.openxmlformats.org/officeDocument/2006/relationships" xmlns:m="http://schemas.openxmlformats.org/officeDocument/2006/math" xmlns:v="urn:schemas-microsoft-com:vml" xmlns:wp="http://schemas.openxmlformats.org/drawingml/2006/wordprocessingDrawing" xmlns:w10="urn:schemas-microsoft-com:office:word" xmlns:w="http://schemas.openxmlformats.org/wordprocessingml/2006/main" xmlns:wne="http://schemas.microsoft.com/office/word/2006/wordml">
+  <w:footnote w:type="separator" w:id="0">
     <w:p>
       <w:pPr>
         <w:spacing w:after="0" w:line="240" w:lineRule="auto"/>
@@ -1798,7 +3491,7 @@
       </w:r>
     </w:p>
   </w:footnote>
-  <w:footnote w:type="continuationSeparator" w:id="0">
+  <w:footnote w:type="continuationSeparator" w:id="1">
     <w:p>
       <w:pPr>
         <w:spacing w:after="0" w:line="240" w:lineRule="auto"/>
@@ -1812,8 +3505,8 @@
 </file>
 
 <file path=word/numbering.xml><?xml version="1.0" encoding="utf-8"?>
-<w:numbering xmlns:wpc="http://schemas.microsoft.com/office/word/2010/wordprocessingCanvas" xmlns:cx="http://schemas.microsoft.com/office/drawing/2014/chartex" xmlns:cx1="http://schemas.microsoft.com/office/drawing/2015/9/8/chartex" xmlns:cx2="http://schemas.microsoft.com/office/drawing/2015/10/21/chartex" xmlns:cx3="http://schemas.microsoft.com/office/drawing/2016/5/9/chartex" xmlns:cx4="http://schemas.microsoft.com/office/drawing/2016/5/10/chartex" xmlns:cx5="http://schemas.microsoft.com/office/drawing/2016/5/11/chartex" xmlns:cx6="http://schemas.microsoft.com/office/drawing/2016/5/12/chartex" xmlns:cx7="http://schemas.microsoft.com/office/drawing/2016/5/13/chartex" xmlns:cx8="http://schemas.microsoft.com/office/drawing/2016/5/14/chartex" xmlns:mc="http://schemas.openxmlformats.org/markup-compatibility/2006" xmlns:aink="http://schemas.microsoft.com/office/drawing/2016/ink" xmlns:am3d="http://schemas.microsoft.com/office/drawing/2017/model3d" xmlns:o="urn:schemas-microsoft-com:office:office" xmlns:r="http://schemas.openxmlformats.org/officeDocument/2006/relationships" xmlns:m="http://schemas.openxmlformats.org/officeDocument/2006/math" xmlns:v="urn:schemas-microsoft-com:vml" xmlns:wp14="http://schemas.microsoft.com/office/word/2010/wordprocessingDrawing" xmlns:wp="http://schemas.openxmlformats.org/drawingml/2006/wordprocessingDrawing" xmlns:w10="urn:schemas-microsoft-com:office:word" xmlns:w="http://schemas.openxmlformats.org/wordprocessingml/2006/main" xmlns:w14="http://schemas.microsoft.com/office/word/2010/wordml" xmlns:w15="http://schemas.microsoft.com/office/word/2012/wordml" xmlns:w16cex="http://schemas.microsoft.com/office/word/2018/wordml/cex" xmlns:w16cid="http://schemas.microsoft.com/office/word/2016/wordml/cid" xmlns:w16="http://schemas.microsoft.com/office/word/2018/wordml" xmlns:w16se="http://schemas.microsoft.com/office/word/2015/wordml/symex" xmlns:wpg="http://schemas.microsoft.com/office/word/2010/wordprocessingGroup" xmlns:wpi="http://schemas.microsoft.com/office/word/2010/wordprocessingInk" xmlns:wne="http://schemas.microsoft.com/office/word/2006/wordml" xmlns:wps="http://schemas.microsoft.com/office/word/2010/wordprocessingShape" mc:Ignorable="w14 w15 w16se w16cid w16 w16cex wp14">
-  <w:abstractNum w:abstractNumId="0" w15:restartNumberingAfterBreak="0">
+<w:numbering xmlns:ve="http://schemas.openxmlformats.org/markup-compatibility/2006" xmlns:o="urn:schemas-microsoft-com:office:office" xmlns:r="http://schemas.openxmlformats.org/officeDocument/2006/relationships" xmlns:m="http://schemas.openxmlformats.org/officeDocument/2006/math" xmlns:v="urn:schemas-microsoft-com:vml" xmlns:wp="http://schemas.openxmlformats.org/drawingml/2006/wordprocessingDrawing" xmlns:w10="urn:schemas-microsoft-com:office:word" xmlns:w="http://schemas.openxmlformats.org/wordprocessingml/2006/main" xmlns:wne="http://schemas.microsoft.com/office/word/2006/wordml">
+  <w:abstractNum w:abstractNumId="0">
     <w:nsid w:val="16BA14C4"/>
     <w:multiLevelType w:val="hybridMultilevel"/>
     <w:tmpl w:val="AEB83D3E"/>
@@ -1926,7 +3619,7 @@
       </w:rPr>
     </w:lvl>
   </w:abstractNum>
-  <w:abstractNum w:abstractNumId="1" w15:restartNumberingAfterBreak="0">
+  <w:abstractNum w:abstractNumId="1">
     <w:nsid w:val="34111B5A"/>
     <w:multiLevelType w:val="multilevel"/>
     <w:tmpl w:val="F182CF9E"/>
@@ -2039,7 +3732,120 @@
       </w:pPr>
     </w:lvl>
   </w:abstractNum>
-  <w:abstractNum w:abstractNumId="2" w15:restartNumberingAfterBreak="0">
+  <w:abstractNum w:abstractNumId="2">
+    <w:nsid w:val="42C7181F"/>
+    <w:multiLevelType w:val="hybridMultilevel"/>
+    <w:tmpl w:val="331E7816"/>
+    <w:lvl w:ilvl="0" w:tplc="40090001">
+      <w:start w:val="1"/>
+      <w:numFmt w:val="bullet"/>
+      <w:lvlText w:val=""/>
+      <w:lvlJc w:val="left"/>
+      <w:pPr>
+        <w:ind w:left="1080" w:hanging="360"/>
+      </w:pPr>
+      <w:rPr>
+        <w:rFonts w:ascii="Symbol" w:hAnsi="Symbol" w:hint="default"/>
+      </w:rPr>
+    </w:lvl>
+    <w:lvl w:ilvl="1" w:tplc="40090003" w:tentative="1">
+      <w:start w:val="1"/>
+      <w:numFmt w:val="bullet"/>
+      <w:lvlText w:val="o"/>
+      <w:lvlJc w:val="left"/>
+      <w:pPr>
+        <w:ind w:left="1800" w:hanging="360"/>
+      </w:pPr>
+      <w:rPr>
+        <w:rFonts w:ascii="Courier New" w:hAnsi="Courier New" w:cs="Courier New" w:hint="default"/>
+      </w:rPr>
+    </w:lvl>
+    <w:lvl w:ilvl="2" w:tplc="40090005" w:tentative="1">
+      <w:start w:val="1"/>
+      <w:numFmt w:val="bullet"/>
+      <w:lvlText w:val=""/>
+      <w:lvlJc w:val="left"/>
+      <w:pPr>
+        <w:ind w:left="2520" w:hanging="360"/>
+      </w:pPr>
+      <w:rPr>
+        <w:rFonts w:ascii="Wingdings" w:hAnsi="Wingdings" w:hint="default"/>
+      </w:rPr>
+    </w:lvl>
+    <w:lvl w:ilvl="3" w:tplc="40090001" w:tentative="1">
+      <w:start w:val="1"/>
+      <w:numFmt w:val="bullet"/>
+      <w:lvlText w:val=""/>
+      <w:lvlJc w:val="left"/>
+      <w:pPr>
+        <w:ind w:left="3240" w:hanging="360"/>
+      </w:pPr>
+      <w:rPr>
+        <w:rFonts w:ascii="Symbol" w:hAnsi="Symbol" w:hint="default"/>
+      </w:rPr>
+    </w:lvl>
+    <w:lvl w:ilvl="4" w:tplc="40090003" w:tentative="1">
+      <w:start w:val="1"/>
+      <w:numFmt w:val="bullet"/>
+      <w:lvlText w:val="o"/>
+      <w:lvlJc w:val="left"/>
+      <w:pPr>
+        <w:ind w:left="3960" w:hanging="360"/>
+      </w:pPr>
+      <w:rPr>
+        <w:rFonts w:ascii="Courier New" w:hAnsi="Courier New" w:cs="Courier New" w:hint="default"/>
+      </w:rPr>
+    </w:lvl>
+    <w:lvl w:ilvl="5" w:tplc="40090005" w:tentative="1">
+      <w:start w:val="1"/>
+      <w:numFmt w:val="bullet"/>
+      <w:lvlText w:val=""/>
+      <w:lvlJc w:val="left"/>
+      <w:pPr>
+        <w:ind w:left="4680" w:hanging="360"/>
+      </w:pPr>
+      <w:rPr>
+        <w:rFonts w:ascii="Wingdings" w:hAnsi="Wingdings" w:hint="default"/>
+      </w:rPr>
+    </w:lvl>
+    <w:lvl w:ilvl="6" w:tplc="40090001" w:tentative="1">
+      <w:start w:val="1"/>
+      <w:numFmt w:val="bullet"/>
+      <w:lvlText w:val=""/>
+      <w:lvlJc w:val="left"/>
+      <w:pPr>
+        <w:ind w:left="5400" w:hanging="360"/>
+      </w:pPr>
+      <w:rPr>
+        <w:rFonts w:ascii="Symbol" w:hAnsi="Symbol" w:hint="default"/>
+      </w:rPr>
+    </w:lvl>
+    <w:lvl w:ilvl="7" w:tplc="40090003" w:tentative="1">
+      <w:start w:val="1"/>
+      <w:numFmt w:val="bullet"/>
+      <w:lvlText w:val="o"/>
+      <w:lvlJc w:val="left"/>
+      <w:pPr>
+        <w:ind w:left="6120" w:hanging="360"/>
+      </w:pPr>
+      <w:rPr>
+        <w:rFonts w:ascii="Courier New" w:hAnsi="Courier New" w:cs="Courier New" w:hint="default"/>
+      </w:rPr>
+    </w:lvl>
+    <w:lvl w:ilvl="8" w:tplc="40090005" w:tentative="1">
+      <w:start w:val="1"/>
+      <w:numFmt w:val="bullet"/>
+      <w:lvlText w:val=""/>
+      <w:lvlJc w:val="left"/>
+      <w:pPr>
+        <w:ind w:left="6840" w:hanging="360"/>
+      </w:pPr>
+      <w:rPr>
+        <w:rFonts w:ascii="Wingdings" w:hAnsi="Wingdings" w:hint="default"/>
+      </w:rPr>
+    </w:lvl>
+  </w:abstractNum>
+  <w:abstractNum w:abstractNumId="3">
     <w:nsid w:val="49771E08"/>
     <w:multiLevelType w:val="hybridMultilevel"/>
     <w:tmpl w:val="67A47318"/>
@@ -2128,7 +3934,7 @@
       </w:pPr>
     </w:lvl>
   </w:abstractNum>
-  <w:abstractNum w:abstractNumId="3" w15:restartNumberingAfterBreak="0">
+  <w:abstractNum w:abstractNumId="4">
     <w:nsid w:val="7759584F"/>
     <w:multiLevelType w:val="hybridMultilevel"/>
     <w:tmpl w:val="6026EA78"/>
@@ -2218,7 +4024,7 @@
     </w:lvl>
   </w:abstractNum>
   <w:num w:numId="1">
-    <w:abstractNumId w:val="3"/>
+    <w:abstractNumId w:val="4"/>
   </w:num>
   <w:num w:numId="2">
     <w:abstractNumId w:val="0"/>
@@ -2227,13 +4033,16 @@
     <w:abstractNumId w:val="1"/>
   </w:num>
   <w:num w:numId="4">
+    <w:abstractNumId w:val="3"/>
+  </w:num>
+  <w:num w:numId="5">
     <w:abstractNumId w:val="2"/>
   </w:num>
 </w:numbering>
 </file>
 
 <file path=word/styles.xml><?xml version="1.0" encoding="utf-8"?>
-<w:styles xmlns:mc="http://schemas.openxmlformats.org/markup-compatibility/2006" xmlns:r="http://schemas.openxmlformats.org/officeDocument/2006/relationships" xmlns:w="http://schemas.openxmlformats.org/wordprocessingml/2006/main" xmlns:w14="http://schemas.microsoft.com/office/word/2010/wordml" xmlns:w15="http://schemas.microsoft.com/office/word/2012/wordml" xmlns:w16cex="http://schemas.microsoft.com/office/word/2018/wordml/cex" xmlns:w16cid="http://schemas.microsoft.com/office/word/2016/wordml/cid" xmlns:w16="http://schemas.microsoft.com/office/word/2018/wordml" xmlns:w16se="http://schemas.microsoft.com/office/word/2015/wordml/symex" mc:Ignorable="w14 w15 w16se w16cid w16 w16cex">
+<w:styles xmlns:r="http://schemas.openxmlformats.org/officeDocument/2006/relationships" xmlns:w="http://schemas.openxmlformats.org/wordprocessingml/2006/main">
   <w:docDefaults>
     <w:rPrDefault>
       <w:rPr>
@@ -2249,383 +4058,144 @@
       </w:pPr>
     </w:pPrDefault>
   </w:docDefaults>
-  <w:latentStyles w:defLockedState="0" w:defUIPriority="99" w:defSemiHidden="0" w:defUnhideWhenUsed="0" w:defQFormat="0" w:count="376">
-    <w:lsdException w:name="Normal" w:uiPriority="0" w:qFormat="1"/>
-    <w:lsdException w:name="heading 1" w:uiPriority="9" w:qFormat="1"/>
-    <w:lsdException w:name="heading 2" w:semiHidden="1" w:uiPriority="9" w:unhideWhenUsed="1" w:qFormat="1"/>
-    <w:lsdException w:name="heading 3" w:semiHidden="1" w:uiPriority="9" w:unhideWhenUsed="1" w:qFormat="1"/>
-    <w:lsdException w:name="heading 4" w:semiHidden="1" w:uiPriority="9" w:unhideWhenUsed="1" w:qFormat="1"/>
-    <w:lsdException w:name="heading 5" w:semiHidden="1" w:uiPriority="9" w:unhideWhenUsed="1" w:qFormat="1"/>
-    <w:lsdException w:name="heading 6" w:semiHidden="1" w:uiPriority="9" w:unhideWhenUsed="1" w:qFormat="1"/>
-    <w:lsdException w:name="heading 7" w:semiHidden="1" w:uiPriority="9" w:unhideWhenUsed="1" w:qFormat="1"/>
-    <w:lsdException w:name="heading 8" w:semiHidden="1" w:uiPriority="9" w:unhideWhenUsed="1" w:qFormat="1"/>
-    <w:lsdException w:name="heading 9" w:semiHidden="1" w:uiPriority="9" w:unhideWhenUsed="1" w:qFormat="1"/>
-    <w:lsdException w:name="index 1" w:semiHidden="1" w:unhideWhenUsed="1"/>
-    <w:lsdException w:name="index 2" w:semiHidden="1" w:unhideWhenUsed="1"/>
-    <w:lsdException w:name="index 3" w:semiHidden="1" w:unhideWhenUsed="1"/>
-    <w:lsdException w:name="index 4" w:semiHidden="1" w:unhideWhenUsed="1"/>
-    <w:lsdException w:name="index 5" w:semiHidden="1" w:unhideWhenUsed="1"/>
-    <w:lsdException w:name="index 6" w:semiHidden="1" w:unhideWhenUsed="1"/>
-    <w:lsdException w:name="index 7" w:semiHidden="1" w:unhideWhenUsed="1"/>
-    <w:lsdException w:name="index 8" w:semiHidden="1" w:unhideWhenUsed="1"/>
-    <w:lsdException w:name="index 9" w:semiHidden="1" w:unhideWhenUsed="1"/>
-    <w:lsdException w:name="toc 1" w:semiHidden="1" w:uiPriority="39" w:unhideWhenUsed="1"/>
-    <w:lsdException w:name="toc 2" w:semiHidden="1" w:uiPriority="39" w:unhideWhenUsed="1"/>
-    <w:lsdException w:name="toc 3" w:semiHidden="1" w:uiPriority="39" w:unhideWhenUsed="1"/>
-    <w:lsdException w:name="toc 4" w:semiHidden="1" w:uiPriority="39" w:unhideWhenUsed="1"/>
-    <w:lsdException w:name="toc 5" w:semiHidden="1" w:uiPriority="39" w:unhideWhenUsed="1"/>
-    <w:lsdException w:name="toc 6" w:semiHidden="1" w:uiPriority="39" w:unhideWhenUsed="1"/>
-    <w:lsdException w:name="toc 7" w:semiHidden="1" w:uiPriority="39" w:unhideWhenUsed="1"/>
-    <w:lsdException w:name="toc 8" w:semiHidden="1" w:uiPriority="39" w:unhideWhenUsed="1"/>
-    <w:lsdException w:name="toc 9" w:semiHidden="1" w:uiPriority="39" w:unhideWhenUsed="1"/>
-    <w:lsdException w:name="Normal Indent" w:semiHidden="1" w:unhideWhenUsed="1"/>
-    <w:lsdException w:name="footnote text" w:semiHidden="1" w:unhideWhenUsed="1"/>
-    <w:lsdException w:name="annotation text" w:semiHidden="1" w:unhideWhenUsed="1"/>
-    <w:lsdException w:name="header" w:semiHidden="1" w:unhideWhenUsed="1"/>
-    <w:lsdException w:name="footer" w:semiHidden="1" w:unhideWhenUsed="1"/>
-    <w:lsdException w:name="index heading" w:semiHidden="1" w:unhideWhenUsed="1"/>
-    <w:lsdException w:name="caption" w:semiHidden="1" w:uiPriority="35" w:unhideWhenUsed="1" w:qFormat="1"/>
-    <w:lsdException w:name="table of figures" w:semiHidden="1" w:unhideWhenUsed="1"/>
-    <w:lsdException w:name="envelope address" w:semiHidden="1" w:unhideWhenUsed="1"/>
-    <w:lsdException w:name="envelope return" w:semiHidden="1" w:unhideWhenUsed="1"/>
-    <w:lsdException w:name="footnote reference" w:semiHidden="1" w:unhideWhenUsed="1"/>
-    <w:lsdException w:name="annotation reference" w:semiHidden="1" w:unhideWhenUsed="1"/>
-    <w:lsdException w:name="line number" w:semiHidden="1" w:unhideWhenUsed="1"/>
-    <w:lsdException w:name="page number" w:semiHidden="1" w:unhideWhenUsed="1"/>
-    <w:lsdException w:name="endnote reference" w:semiHidden="1" w:unhideWhenUsed="1"/>
-    <w:lsdException w:name="endnote text" w:semiHidden="1" w:unhideWhenUsed="1"/>
-    <w:lsdException w:name="table of authorities" w:semiHidden="1" w:unhideWhenUsed="1"/>
-    <w:lsdException w:name="macro" w:semiHidden="1" w:unhideWhenUsed="1"/>
-    <w:lsdException w:name="toa heading" w:semiHidden="1" w:unhideWhenUsed="1"/>
-    <w:lsdException w:name="List" w:semiHidden="1" w:unhideWhenUsed="1"/>
-    <w:lsdException w:name="List Bullet" w:semiHidden="1" w:unhideWhenUsed="1"/>
-    <w:lsdException w:name="List Number" w:semiHidden="1" w:unhideWhenUsed="1"/>
-    <w:lsdException w:name="List 2" w:semiHidden="1" w:unhideWhenUsed="1"/>
-    <w:lsdException w:name="List 3" w:semiHidden="1" w:unhideWhenUsed="1"/>
-    <w:lsdException w:name="List 4" w:semiHidden="1" w:unhideWhenUsed="1"/>
-    <w:lsdException w:name="List 5" w:semiHidden="1" w:unhideWhenUsed="1"/>
-    <w:lsdException w:name="List Bullet 2" w:semiHidden="1" w:unhideWhenUsed="1"/>
-    <w:lsdException w:name="List Bullet 3" w:semiHidden="1" w:unhideWhenUsed="1"/>
-    <w:lsdException w:name="List Bullet 4" w:semiHidden="1" w:unhideWhenUsed="1"/>
-    <w:lsdException w:name="List Bullet 5" w:semiHidden="1" w:unhideWhenUsed="1"/>
-    <w:lsdException w:name="List Number 2" w:semiHidden="1" w:unhideWhenUsed="1"/>
-    <w:lsdException w:name="List Number 3" w:semiHidden="1" w:unhideWhenUsed="1"/>
-    <w:lsdException w:name="List Number 4" w:semiHidden="1" w:unhideWhenUsed="1"/>
-    <w:lsdException w:name="List Number 5" w:semiHidden="1" w:unhideWhenUsed="1"/>
-    <w:lsdException w:name="Title" w:uiPriority="10" w:qFormat="1"/>
-    <w:lsdException w:name="Closing" w:semiHidden="1" w:unhideWhenUsed="1"/>
-    <w:lsdException w:name="Signature" w:semiHidden="1" w:unhideWhenUsed="1"/>
-    <w:lsdException w:name="Default Paragraph Font" w:semiHidden="1" w:uiPriority="1" w:unhideWhenUsed="1"/>
-    <w:lsdException w:name="Body Text" w:semiHidden="1" w:unhideWhenUsed="1"/>
-    <w:lsdException w:name="Body Text Indent" w:semiHidden="1" w:unhideWhenUsed="1"/>
-    <w:lsdException w:name="List Continue" w:semiHidden="1" w:unhideWhenUsed="1"/>
-    <w:lsdException w:name="List Continue 2" w:semiHidden="1" w:unhideWhenUsed="1"/>
-    <w:lsdException w:name="List Continue 3" w:semiHidden="1" w:unhideWhenUsed="1"/>
-    <w:lsdException w:name="List Continue 4" w:semiHidden="1" w:unhideWhenUsed="1"/>
-    <w:lsdException w:name="List Continue 5" w:semiHidden="1" w:unhideWhenUsed="1"/>
-    <w:lsdException w:name="Message Header" w:semiHidden="1" w:unhideWhenUsed="1"/>
-    <w:lsdException w:name="Subtitle" w:uiPriority="11" w:qFormat="1"/>
-    <w:lsdException w:name="Salutation" w:semiHidden="1" w:unhideWhenUsed="1"/>
-    <w:lsdException w:name="Date" w:semiHidden="1" w:unhideWhenUsed="1"/>
-    <w:lsdException w:name="Body Text First Indent" w:semiHidden="1" w:unhideWhenUsed="1"/>
-    <w:lsdException w:name="Body Text First Indent 2" w:semiHidden="1" w:unhideWhenUsed="1"/>
-    <w:lsdException w:name="Note Heading" w:semiHidden="1" w:unhideWhenUsed="1"/>
-    <w:lsdException w:name="Body Text 2" w:semiHidden="1" w:unhideWhenUsed="1"/>
-    <w:lsdException w:name="Body Text 3" w:semiHidden="1" w:unhideWhenUsed="1"/>
-    <w:lsdException w:name="Body Text Indent 2" w:semiHidden="1" w:unhideWhenUsed="1"/>
-    <w:lsdException w:name="Body Text Indent 3" w:semiHidden="1" w:unhideWhenUsed="1"/>
-    <w:lsdException w:name="Block Text" w:semiHidden="1" w:unhideWhenUsed="1"/>
-    <w:lsdException w:name="Hyperlink" w:semiHidden="1" w:unhideWhenUsed="1"/>
-    <w:lsdException w:name="FollowedHyperlink" w:semiHidden="1" w:unhideWhenUsed="1"/>
-    <w:lsdException w:name="Strong" w:uiPriority="22" w:qFormat="1"/>
-    <w:lsdException w:name="Emphasis" w:uiPriority="20" w:qFormat="1"/>
-    <w:lsdException w:name="Document Map" w:semiHidden="1" w:unhideWhenUsed="1"/>
-    <w:lsdException w:name="Plain Text" w:semiHidden="1" w:unhideWhenUsed="1"/>
-    <w:lsdException w:name="E-mail Signature" w:semiHidden="1" w:unhideWhenUsed="1"/>
-    <w:lsdException w:name="HTML Top of Form" w:semiHidden="1" w:unhideWhenUsed="1"/>
-    <w:lsdException w:name="HTML Bottom of Form" w:semiHidden="1" w:unhideWhenUsed="1"/>
-    <w:lsdException w:name="Normal (Web)" w:semiHidden="1" w:unhideWhenUsed="1"/>
-    <w:lsdException w:name="HTML Acronym" w:semiHidden="1" w:unhideWhenUsed="1"/>
-    <w:lsdException w:name="HTML Address" w:semiHidden="1" w:unhideWhenUsed="1"/>
-    <w:lsdException w:name="HTML Cite" w:semiHidden="1" w:unhideWhenUsed="1"/>
-    <w:lsdException w:name="HTML Code" w:semiHidden="1" w:unhideWhenUsed="1"/>
-    <w:lsdException w:name="HTML Definition" w:semiHidden="1" w:unhideWhenUsed="1"/>
-    <w:lsdException w:name="HTML Keyboard" w:semiHidden="1" w:unhideWhenUsed="1"/>
-    <w:lsdException w:name="HTML Preformatted" w:semiHidden="1" w:unhideWhenUsed="1"/>
-    <w:lsdException w:name="HTML Sample" w:semiHidden="1" w:unhideWhenUsed="1"/>
-    <w:lsdException w:name="HTML Typewriter" w:semiHidden="1" w:unhideWhenUsed="1"/>
-    <w:lsdException w:name="HTML Variable" w:semiHidden="1" w:unhideWhenUsed="1"/>
-    <w:lsdException w:name="Normal Table" w:semiHidden="1" w:unhideWhenUsed="1"/>
-    <w:lsdException w:name="annotation subject" w:semiHidden="1" w:unhideWhenUsed="1"/>
-    <w:lsdException w:name="No List" w:semiHidden="1" w:unhideWhenUsed="1"/>
-    <w:lsdException w:name="Outline List 1" w:semiHidden="1" w:unhideWhenUsed="1"/>
-    <w:lsdException w:name="Outline List 2" w:semiHidden="1" w:unhideWhenUsed="1"/>
-    <w:lsdException w:name="Outline List 3" w:semiHidden="1" w:unhideWhenUsed="1"/>
-    <w:lsdException w:name="Table Simple 1" w:semiHidden="1" w:unhideWhenUsed="1"/>
-    <w:lsdException w:name="Table Simple 2" w:semiHidden="1" w:unhideWhenUsed="1"/>
-    <w:lsdException w:name="Table Simple 3" w:semiHidden="1" w:unhideWhenUsed="1"/>
-    <w:lsdException w:name="Table Classic 1" w:semiHidden="1" w:unhideWhenUsed="1"/>
-    <w:lsdException w:name="Table Classic 2" w:semiHidden="1" w:unhideWhenUsed="1"/>
-    <w:lsdException w:name="Table Classic 3" w:semiHidden="1" w:unhideWhenUsed="1"/>
-    <w:lsdException w:name="Table Classic 4" w:semiHidden="1" w:unhideWhenUsed="1"/>
-    <w:lsdException w:name="Table Colorful 1" w:semiHidden="1" w:unhideWhenUsed="1"/>
-    <w:lsdException w:name="Table Colorful 2" w:semiHidden="1" w:unhideWhenUsed="1"/>
-    <w:lsdException w:name="Table Colorful 3" w:semiHidden="1" w:unhideWhenUsed="1"/>
-    <w:lsdException w:name="Table Columns 1" w:semiHidden="1" w:unhideWhenUsed="1"/>
-    <w:lsdException w:name="Table Columns 2" w:semiHidden="1" w:unhideWhenUsed="1"/>
-    <w:lsdException w:name="Table Columns 3" w:semiHidden="1" w:unhideWhenUsed="1"/>
-    <w:lsdException w:name="Table Columns 4" w:semiHidden="1" w:unhideWhenUsed="1"/>
-    <w:lsdException w:name="Table Columns 5" w:semiHidden="1" w:unhideWhenUsed="1"/>
-    <w:lsdException w:name="Table Grid 1" w:semiHidden="1" w:unhideWhenUsed="1"/>
-    <w:lsdException w:name="Table Grid 2" w:semiHidden="1" w:unhideWhenUsed="1"/>
-    <w:lsdException w:name="Table Grid 3" w:semiHidden="1" w:unhideWhenUsed="1"/>
-    <w:lsdException w:name="Table Grid 4" w:semiHidden="1" w:unhideWhenUsed="1"/>
-    <w:lsdException w:name="Table Grid 5" w:semiHidden="1" w:unhideWhenUsed="1"/>
-    <w:lsdException w:name="Table Grid 6" w:semiHidden="1" w:unhideWhenUsed="1"/>
-    <w:lsdException w:name="Table Grid 7" w:semiHidden="1" w:unhideWhenUsed="1"/>
-    <w:lsdException w:name="Table Grid 8" w:semiHidden="1" w:unhideWhenUsed="1"/>
-    <w:lsdException w:name="Table List 1" w:semiHidden="1" w:unhideWhenUsed="1"/>
-    <w:lsdException w:name="Table List 2" w:semiHidden="1" w:unhideWhenUsed="1"/>
-    <w:lsdException w:name="Table List 3" w:semiHidden="1" w:unhideWhenUsed="1"/>
-    <w:lsdException w:name="Table List 4" w:semiHidden="1" w:unhideWhenUsed="1"/>
-    <w:lsdException w:name="Table List 5" w:semiHidden="1" w:unhideWhenUsed="1"/>
-    <w:lsdException w:name="Table List 6" w:semiHidden="1" w:unhideWhenUsed="1"/>
-    <w:lsdException w:name="Table List 7" w:semiHidden="1" w:unhideWhenUsed="1"/>
-    <w:lsdException w:name="Table List 8" w:semiHidden="1" w:unhideWhenUsed="1"/>
-    <w:lsdException w:name="Table 3D effects 1" w:semiHidden="1" w:unhideWhenUsed="1"/>
-    <w:lsdException w:name="Table 3D effects 2" w:semiHidden="1" w:unhideWhenUsed="1"/>
-    <w:lsdException w:name="Table 3D effects 3" w:semiHidden="1" w:unhideWhenUsed="1"/>
-    <w:lsdException w:name="Table Contemporary" w:semiHidden="1" w:unhideWhenUsed="1"/>
-    <w:lsdException w:name="Table Elegant" w:semiHidden="1" w:unhideWhenUsed="1"/>
-    <w:lsdException w:name="Table Professional" w:semiHidden="1" w:unhideWhenUsed="1"/>
-    <w:lsdException w:name="Table Subtle 1" w:semiHidden="1" w:unhideWhenUsed="1"/>
-    <w:lsdException w:name="Table Subtle 2" w:semiHidden="1" w:unhideWhenUsed="1"/>
-    <w:lsdException w:name="Table Web 1" w:semiHidden="1" w:unhideWhenUsed="1"/>
-    <w:lsdException w:name="Table Web 2" w:semiHidden="1" w:unhideWhenUsed="1"/>
-    <w:lsdException w:name="Table Web 3" w:semiHidden="1" w:unhideWhenUsed="1"/>
-    <w:lsdException w:name="Balloon Text" w:semiHidden="1" w:unhideWhenUsed="1"/>
-    <w:lsdException w:name="Table Grid" w:uiPriority="39"/>
-    <w:lsdException w:name="Table Theme" w:semiHidden="1" w:unhideWhenUsed="1"/>
-    <w:lsdException w:name="Placeholder Text" w:semiHidden="1"/>
-    <w:lsdException w:name="No Spacing" w:uiPriority="1" w:qFormat="1"/>
-    <w:lsdException w:name="Light Shading" w:uiPriority="60"/>
-    <w:lsdException w:name="Light List" w:uiPriority="61"/>
-    <w:lsdException w:name="Light Grid" w:uiPriority="62"/>
-    <w:lsdException w:name="Medium Shading 1" w:uiPriority="63"/>
-    <w:lsdException w:name="Medium Shading 2" w:uiPriority="64"/>
-    <w:lsdException w:name="Medium List 1" w:uiPriority="65"/>
-    <w:lsdException w:name="Medium List 2" w:uiPriority="66"/>
-    <w:lsdException w:name="Medium Grid 1" w:uiPriority="67"/>
-    <w:lsdException w:name="Medium Grid 2" w:uiPriority="68"/>
-    <w:lsdException w:name="Medium Grid 3" w:uiPriority="69"/>
-    <w:lsdException w:name="Dark List" w:uiPriority="70"/>
-    <w:lsdException w:name="Colorful Shading" w:uiPriority="71"/>
-    <w:lsdException w:name="Colorful List" w:uiPriority="72"/>
-    <w:lsdException w:name="Colorful Grid" w:uiPriority="73"/>
-    <w:lsdException w:name="Light Shading Accent 1" w:uiPriority="60"/>
-    <w:lsdException w:name="Light List Accent 1" w:uiPriority="61"/>
-    <w:lsdException w:name="Light Grid Accent 1" w:uiPriority="62"/>
-    <w:lsdException w:name="Medium Shading 1 Accent 1" w:uiPriority="63"/>
-    <w:lsdException w:name="Medium Shading 2 Accent 1" w:uiPriority="64"/>
-    <w:lsdException w:name="Medium List 1 Accent 1" w:uiPriority="65"/>
-    <w:lsdException w:name="Revision" w:semiHidden="1"/>
-    <w:lsdException w:name="List Paragraph" w:uiPriority="34" w:qFormat="1"/>
-    <w:lsdException w:name="Quote" w:uiPriority="29" w:qFormat="1"/>
-    <w:lsdException w:name="Intense Quote" w:uiPriority="30" w:qFormat="1"/>
-    <w:lsdException w:name="Medium List 2 Accent 1" w:uiPriority="66"/>
-    <w:lsdException w:name="Medium Grid 1 Accent 1" w:uiPriority="67"/>
-    <w:lsdException w:name="Medium Grid 2 Accent 1" w:uiPriority="68"/>
-    <w:lsdException w:name="Medium Grid 3 Accent 1" w:uiPriority="69"/>
-    <w:lsdException w:name="Dark List Accent 1" w:uiPriority="70"/>
-    <w:lsdException w:name="Colorful Shading Accent 1" w:uiPriority="71"/>
-    <w:lsdException w:name="Colorful List Accent 1" w:uiPriority="72"/>
-    <w:lsdException w:name="Colorful Grid Accent 1" w:uiPriority="73"/>
-    <w:lsdException w:name="Light Shading Accent 2" w:uiPriority="60"/>
-    <w:lsdException w:name="Light List Accent 2" w:uiPriority="61"/>
-    <w:lsdException w:name="Light Grid Accent 2" w:uiPriority="62"/>
-    <w:lsdException w:name="Medium Shading 1 Accent 2" w:uiPriority="63"/>
-    <w:lsdException w:name="Medium Shading 2 Accent 2" w:uiPriority="64"/>
-    <w:lsdException w:name="Medium List 1 Accent 2" w:uiPriority="65"/>
-    <w:lsdException w:name="Medium List 2 Accent 2" w:uiPriority="66"/>
-    <w:lsdException w:name="Medium Grid 1 Accent 2" w:uiPriority="67"/>
-    <w:lsdException w:name="Medium Grid 2 Accent 2" w:uiPriority="68"/>
-    <w:lsdException w:name="Medium Grid 3 Accent 2" w:uiPriority="69"/>
-    <w:lsdException w:name="Dark List Accent 2" w:uiPriority="70"/>
-    <w:lsdException w:name="Colorful Shading Accent 2" w:uiPriority="71"/>
-    <w:lsdException w:name="Colorful List Accent 2" w:uiPriority="72"/>
-    <w:lsdException w:name="Colorful Grid Accent 2" w:uiPriority="73"/>
-    <w:lsdException w:name="Light Shading Accent 3" w:uiPriority="60"/>
-    <w:lsdException w:name="Light List Accent 3" w:uiPriority="61"/>
-    <w:lsdException w:name="Light Grid Accent 3" w:uiPriority="62"/>
-    <w:lsdException w:name="Medium Shading 1 Accent 3" w:uiPriority="63"/>
-    <w:lsdException w:name="Medium Shading 2 Accent 3" w:uiPriority="64"/>
-    <w:lsdException w:name="Medium List 1 Accent 3" w:uiPriority="65"/>
-    <w:lsdException w:name="Medium List 2 Accent 3" w:uiPriority="66"/>
-    <w:lsdException w:name="Medium Grid 1 Accent 3" w:uiPriority="67"/>
-    <w:lsdException w:name="Medium Grid 2 Accent 3" w:uiPriority="68"/>
-    <w:lsdException w:name="Medium Grid 3 Accent 3" w:uiPriority="69"/>
-    <w:lsdException w:name="Dark List Accent 3" w:uiPriority="70"/>
-    <w:lsdException w:name="Colorful Shading Accent 3" w:uiPriority="71"/>
-    <w:lsdException w:name="Colorful List Accent 3" w:uiPriority="72"/>
-    <w:lsdException w:name="Colorful Grid Accent 3" w:uiPriority="73"/>
-    <w:lsdException w:name="Light Shading Accent 4" w:uiPriority="60"/>
-    <w:lsdException w:name="Light List Accent 4" w:uiPriority="61"/>
-    <w:lsdException w:name="Light Grid Accent 4" w:uiPriority="62"/>
-    <w:lsdException w:name="Medium Shading 1 Accent 4" w:uiPriority="63"/>
-    <w:lsdException w:name="Medium Shading 2 Accent 4" w:uiPriority="64"/>
-    <w:lsdException w:name="Medium List 1 Accent 4" w:uiPriority="65"/>
-    <w:lsdException w:name="Medium List 2 Accent 4" w:uiPriority="66"/>
-    <w:lsdException w:name="Medium Grid 1 Accent 4" w:uiPriority="67"/>
-    <w:lsdException w:name="Medium Grid 2 Accent 4" w:uiPriority="68"/>
-    <w:lsdException w:name="Medium Grid 3 Accent 4" w:uiPriority="69"/>
-    <w:lsdException w:name="Dark List Accent 4" w:uiPriority="70"/>
-    <w:lsdException w:name="Colorful Shading Accent 4" w:uiPriority="71"/>
-    <w:lsdException w:name="Colorful List Accent 4" w:uiPriority="72"/>
-    <w:lsdException w:name="Colorful Grid Accent 4" w:uiPriority="73"/>
-    <w:lsdException w:name="Light Shading Accent 5" w:uiPriority="60"/>
-    <w:lsdException w:name="Light List Accent 5" w:uiPriority="61"/>
-    <w:lsdException w:name="Light Grid Accent 5" w:uiPriority="62"/>
-    <w:lsdException w:name="Medium Shading 1 Accent 5" w:uiPriority="63"/>
-    <w:lsdException w:name="Medium Shading 2 Accent 5" w:uiPriority="64"/>
-    <w:lsdException w:name="Medium List 1 Accent 5" w:uiPriority="65"/>
-    <w:lsdException w:name="Medium List 2 Accent 5" w:uiPriority="66"/>
-    <w:lsdException w:name="Medium Grid 1 Accent 5" w:uiPriority="67"/>
-    <w:lsdException w:name="Medium Grid 2 Accent 5" w:uiPriority="68"/>
-    <w:lsdException w:name="Medium Grid 3 Accent 5" w:uiPriority="69"/>
-    <w:lsdException w:name="Dark List Accent 5" w:uiPriority="70"/>
-    <w:lsdException w:name="Colorful Shading Accent 5" w:uiPriority="71"/>
-    <w:lsdException w:name="Colorful List Accent 5" w:uiPriority="72"/>
-    <w:lsdException w:name="Colorful Grid Accent 5" w:uiPriority="73"/>
-    <w:lsdException w:name="Light Shading Accent 6" w:uiPriority="60"/>
-    <w:lsdException w:name="Light List Accent 6" w:uiPriority="61"/>
-    <w:lsdException w:name="Light Grid Accent 6" w:uiPriority="62"/>
-    <w:lsdException w:name="Medium Shading 1 Accent 6" w:uiPriority="63"/>
-    <w:lsdException w:name="Medium Shading 2 Accent 6" w:uiPriority="64"/>
-    <w:lsdException w:name="Medium List 1 Accent 6" w:uiPriority="65"/>
-    <w:lsdException w:name="Medium List 2 Accent 6" w:uiPriority="66"/>
-    <w:lsdException w:name="Medium Grid 1 Accent 6" w:uiPriority="67"/>
-    <w:lsdException w:name="Medium Grid 2 Accent 6" w:uiPriority="68"/>
-    <w:lsdException w:name="Medium Grid 3 Accent 6" w:uiPriority="69"/>
-    <w:lsdException w:name="Dark List Accent 6" w:uiPriority="70"/>
-    <w:lsdException w:name="Colorful Shading Accent 6" w:uiPriority="71"/>
-    <w:lsdException w:name="Colorful List Accent 6" w:uiPriority="72"/>
-    <w:lsdException w:name="Colorful Grid Accent 6" w:uiPriority="73"/>
-    <w:lsdException w:name="Subtle Emphasis" w:uiPriority="19" w:qFormat="1"/>
-    <w:lsdException w:name="Intense Emphasis" w:uiPriority="21" w:qFormat="1"/>
-    <w:lsdException w:name="Subtle Reference" w:uiPriority="31" w:qFormat="1"/>
-    <w:lsdException w:name="Intense Reference" w:uiPriority="32" w:qFormat="1"/>
-    <w:lsdException w:name="Book Title" w:uiPriority="33" w:qFormat="1"/>
-    <w:lsdException w:name="Bibliography" w:semiHidden="1" w:uiPriority="37" w:unhideWhenUsed="1"/>
-    <w:lsdException w:name="TOC Heading" w:semiHidden="1" w:uiPriority="39" w:unhideWhenUsed="1" w:qFormat="1"/>
-    <w:lsdException w:name="Plain Table 1" w:uiPriority="41"/>
-    <w:lsdException w:name="Plain Table 2" w:uiPriority="42"/>
-    <w:lsdException w:name="Plain Table 3" w:uiPriority="43"/>
-    <w:lsdException w:name="Plain Table 4" w:uiPriority="44"/>
-    <w:lsdException w:name="Plain Table 5" w:uiPriority="45"/>
-    <w:lsdException w:name="Grid Table Light" w:uiPriority="40"/>
-    <w:lsdException w:name="Grid Table 1 Light" w:uiPriority="46"/>
-    <w:lsdException w:name="Grid Table 2" w:uiPriority="47"/>
-    <w:lsdException w:name="Grid Table 3" w:uiPriority="48"/>
-    <w:lsdException w:name="Grid Table 4" w:uiPriority="49"/>
-    <w:lsdException w:name="Grid Table 5 Dark" w:uiPriority="50"/>
-    <w:lsdException w:name="Grid Table 6 Colorful" w:uiPriority="51"/>
-    <w:lsdException w:name="Grid Table 7 Colorful" w:uiPriority="52"/>
-    <w:lsdException w:name="Grid Table 1 Light Accent 1" w:uiPriority="46"/>
-    <w:lsdException w:name="Grid Table 2 Accent 1" w:uiPriority="47"/>
-    <w:lsdException w:name="Grid Table 3 Accent 1" w:uiPriority="48"/>
-    <w:lsdException w:name="Grid Table 4 Accent 1" w:uiPriority="49"/>
-    <w:lsdException w:name="Grid Table 5 Dark Accent 1" w:uiPriority="50"/>
-    <w:lsdException w:name="Grid Table 6 Colorful Accent 1" w:uiPriority="51"/>
-    <w:lsdException w:name="Grid Table 7 Colorful Accent 1" w:uiPriority="52"/>
-    <w:lsdException w:name="Grid Table 1 Light Accent 2" w:uiPriority="46"/>
-    <w:lsdException w:name="Grid Table 2 Accent 2" w:uiPriority="47"/>
-    <w:lsdException w:name="Grid Table 3 Accent 2" w:uiPriority="48"/>
-    <w:lsdException w:name="Grid Table 4 Accent 2" w:uiPriority="49"/>
-    <w:lsdException w:name="Grid Table 5 Dark Accent 2" w:uiPriority="50"/>
-    <w:lsdException w:name="Grid Table 6 Colorful Accent 2" w:uiPriority="51"/>
-    <w:lsdException w:name="Grid Table 7 Colorful Accent 2" w:uiPriority="52"/>
-    <w:lsdException w:name="Grid Table 1 Light Accent 3" w:uiPriority="46"/>
-    <w:lsdException w:name="Grid Table 2 Accent 3" w:uiPriority="47"/>
-    <w:lsdException w:name="Grid Table 3 Accent 3" w:uiPriority="48"/>
-    <w:lsdException w:name="Grid Table 4 Accent 3" w:uiPriority="49"/>
-    <w:lsdException w:name="Grid Table 5 Dark Accent 3" w:uiPriority="50"/>
-    <w:lsdException w:name="Grid Table 6 Colorful Accent 3" w:uiPriority="51"/>
-    <w:lsdException w:name="Grid Table 7 Colorful Accent 3" w:uiPriority="52"/>
-    <w:lsdException w:name="Grid Table 1 Light Accent 4" w:uiPriority="46"/>
-    <w:lsdException w:name="Grid Table 2 Accent 4" w:uiPriority="47"/>
-    <w:lsdException w:name="Grid Table 3 Accent 4" w:uiPriority="48"/>
-    <w:lsdException w:name="Grid Table 4 Accent 4" w:uiPriority="49"/>
-    <w:lsdException w:name="Grid Table 5 Dark Accent 4" w:uiPriority="50"/>
-    <w:lsdException w:name="Grid Table 6 Colorful Accent 4" w:uiPriority="51"/>
-    <w:lsdException w:name="Grid Table 7 Colorful Accent 4" w:uiPriority="52"/>
-    <w:lsdException w:name="Grid Table 1 Light Accent 5" w:uiPriority="46"/>
-    <w:lsdException w:name="Grid Table 2 Accent 5" w:uiPriority="47"/>
-    <w:lsdException w:name="Grid Table 3 Accent 5" w:uiPriority="48"/>
-    <w:lsdException w:name="Grid Table 4 Accent 5" w:uiPriority="49"/>
-    <w:lsdException w:name="Grid Table 5 Dark Accent 5" w:uiPriority="50"/>
-    <w:lsdException w:name="Grid Table 6 Colorful Accent 5" w:uiPriority="51"/>
-    <w:lsdException w:name="Grid Table 7 Colorful Accent 5" w:uiPriority="52"/>
-    <w:lsdException w:name="Grid Table 1 Light Accent 6" w:uiPriority="46"/>
-    <w:lsdException w:name="Grid Table 2 Accent 6" w:uiPriority="47"/>
-    <w:lsdException w:name="Grid Table 3 Accent 6" w:uiPriority="48"/>
-    <w:lsdException w:name="Grid Table 4 Accent 6" w:uiPriority="49"/>
-    <w:lsdException w:name="Grid Table 5 Dark Accent 6" w:uiPriority="50"/>
-    <w:lsdException w:name="Grid Table 6 Colorful Accent 6" w:uiPriority="51"/>
-    <w:lsdException w:name="Grid Table 7 Colorful Accent 6" w:uiPriority="52"/>
-    <w:lsdException w:name="List Table 1 Light" w:uiPriority="46"/>
-    <w:lsdException w:name="List Table 2" w:uiPriority="47"/>
-    <w:lsdException w:name="List Table 3" w:uiPriority="48"/>
-    <w:lsdException w:name="List Table 4" w:uiPriority="49"/>
-    <w:lsdException w:name="List Table 5 Dark" w:uiPriority="50"/>
-    <w:lsdException w:name="List Table 6 Colorful" w:uiPriority="51"/>
-    <w:lsdException w:name="List Table 7 Colorful" w:uiPriority="52"/>
-    <w:lsdException w:name="List Table 1 Light Accent 1" w:uiPriority="46"/>
-    <w:lsdException w:name="List Table 2 Accent 1" w:uiPriority="47"/>
-    <w:lsdException w:name="List Table 3 Accent 1" w:uiPriority="48"/>
-    <w:lsdException w:name="List Table 4 Accent 1" w:uiPriority="49"/>
-    <w:lsdException w:name="List Table 5 Dark Accent 1" w:uiPriority="50"/>
-    <w:lsdException w:name="List Table 6 Colorful Accent 1" w:uiPriority="51"/>
-    <w:lsdException w:name="List Table 7 Colorful Accent 1" w:uiPriority="52"/>
-    <w:lsdException w:name="List Table 1 Light Accent 2" w:uiPriority="46"/>
-    <w:lsdException w:name="List Table 2 Accent 2" w:uiPriority="47"/>
-    <w:lsdException w:name="List Table 3 Accent 2" w:uiPriority="48"/>
-    <w:lsdException w:name="List Table 4 Accent 2" w:uiPriority="49"/>
-    <w:lsdException w:name="List Table 5 Dark Accent 2" w:uiPriority="50"/>
-    <w:lsdException w:name="List Table 6 Colorful Accent 2" w:uiPriority="51"/>
-    <w:lsdException w:name="List Table 7 Colorful Accent 2" w:uiPriority="52"/>
-    <w:lsdException w:name="List Table 1 Light Accent 3" w:uiPriority="46"/>
-    <w:lsdException w:name="List Table 2 Accent 3" w:uiPriority="47"/>
-    <w:lsdException w:name="List Table 3 Accent 3" w:uiPriority="48"/>
-    <w:lsdException w:name="List Table 4 Accent 3" w:uiPriority="49"/>
-    <w:lsdException w:name="List Table 5 Dark Accent 3" w:uiPriority="50"/>
-    <w:lsdException w:name="List Table 6 Colorful Accent 3" w:uiPriority="51"/>
-    <w:lsdException w:name="List Table 7 Colorful Accent 3" w:uiPriority="52"/>
-    <w:lsdException w:name="List Table 1 Light Accent 4" w:uiPriority="46"/>
-    <w:lsdException w:name="List Table 2 Accent 4" w:uiPriority="47"/>
-    <w:lsdException w:name="List Table 3 Accent 4" w:uiPriority="48"/>
-    <w:lsdException w:name="List Table 4 Accent 4" w:uiPriority="49"/>
-    <w:lsdException w:name="List Table 5 Dark Accent 4" w:uiPriority="50"/>
-    <w:lsdException w:name="List Table 6 Colorful Accent 4" w:uiPriority="51"/>
-    <w:lsdException w:name="List Table 7 Colorful Accent 4" w:uiPriority="52"/>
-    <w:lsdException w:name="List Table 1 Light Accent 5" w:uiPriority="46"/>
-    <w:lsdException w:name="List Table 2 Accent 5" w:uiPriority="47"/>
-    <w:lsdException w:name="List Table 3 Accent 5" w:uiPriority="48"/>
-    <w:lsdException w:name="List Table 4 Accent 5" w:uiPriority="49"/>
-    <w:lsdException w:name="List Table 5 Dark Accent 5" w:uiPriority="50"/>
-    <w:lsdException w:name="List Table 6 Colorful Accent 5" w:uiPriority="51"/>
-    <w:lsdException w:name="List Table 7 Colorful Accent 5" w:uiPriority="52"/>
-    <w:lsdException w:name="List Table 1 Light Accent 6" w:uiPriority="46"/>
-    <w:lsdException w:name="List Table 2 Accent 6" w:uiPriority="47"/>
-    <w:lsdException w:name="List Table 3 Accent 6" w:uiPriority="48"/>
-    <w:lsdException w:name="List Table 4 Accent 6" w:uiPriority="49"/>
-    <w:lsdException w:name="List Table 5 Dark Accent 6" w:uiPriority="50"/>
-    <w:lsdException w:name="List Table 6 Colorful Accent 6" w:uiPriority="51"/>
-    <w:lsdException w:name="List Table 7 Colorful Accent 6" w:uiPriority="52"/>
-    <w:lsdException w:name="Mention" w:semiHidden="1" w:unhideWhenUsed="1"/>
-    <w:lsdException w:name="Smart Hyperlink" w:semiHidden="1" w:unhideWhenUsed="1"/>
-    <w:lsdException w:name="Hashtag" w:semiHidden="1" w:unhideWhenUsed="1"/>
-    <w:lsdException w:name="Unresolved Mention" w:semiHidden="1" w:unhideWhenUsed="1"/>
-    <w:lsdException w:name="Smart Link" w:semiHidden="1" w:unhideWhenUsed="1"/>
+  <w:latentStyles w:defLockedState="0" w:defUIPriority="99" w:defSemiHidden="1" w:defUnhideWhenUsed="1" w:defQFormat="0" w:count="267">
+    <w:lsdException w:name="Normal" w:semiHidden="0" w:uiPriority="0" w:unhideWhenUsed="0" w:qFormat="1"/>
+    <w:lsdException w:name="heading 1" w:semiHidden="0" w:uiPriority="9" w:unhideWhenUsed="0" w:qFormat="1"/>
+    <w:lsdException w:name="heading 2" w:uiPriority="9" w:qFormat="1"/>
+    <w:lsdException w:name="heading 3" w:uiPriority="9" w:qFormat="1"/>
+    <w:lsdException w:name="heading 4" w:uiPriority="9" w:qFormat="1"/>
+    <w:lsdException w:name="heading 5" w:uiPriority="9" w:qFormat="1"/>
+    <w:lsdException w:name="heading 6" w:uiPriority="9" w:qFormat="1"/>
+    <w:lsdException w:name="heading 7" w:uiPriority="9" w:qFormat="1"/>
+    <w:lsdException w:name="heading 8" w:uiPriority="9" w:qFormat="1"/>
+    <w:lsdException w:name="heading 9" w:uiPriority="9" w:qFormat="1"/>
+    <w:lsdException w:name="toc 1" w:uiPriority="39"/>
+    <w:lsdException w:name="toc 2" w:uiPriority="39"/>
+    <w:lsdException w:name="toc 3" w:uiPriority="39"/>
+    <w:lsdException w:name="toc 4" w:uiPriority="39"/>
+    <w:lsdException w:name="toc 5" w:uiPriority="39"/>
+    <w:lsdException w:name="toc 6" w:uiPriority="39"/>
+    <w:lsdException w:name="toc 7" w:uiPriority="39"/>
+    <w:lsdException w:name="toc 8" w:uiPriority="39"/>
+    <w:lsdException w:name="toc 9" w:uiPriority="39"/>
+    <w:lsdException w:name="caption" w:uiPriority="35" w:qFormat="1"/>
+    <w:lsdException w:name="Title" w:semiHidden="0" w:uiPriority="10" w:unhideWhenUsed="0" w:qFormat="1"/>
+    <w:lsdException w:name="Default Paragraph Font" w:uiPriority="1"/>
+    <w:lsdException w:name="Subtitle" w:semiHidden="0" w:uiPriority="11" w:unhideWhenUsed="0" w:qFormat="1"/>
+    <w:lsdException w:name="Strong" w:semiHidden="0" w:uiPriority="22" w:unhideWhenUsed="0" w:qFormat="1"/>
+    <w:lsdException w:name="Emphasis" w:semiHidden="0" w:uiPriority="20" w:unhideWhenUsed="0" w:qFormat="1"/>
+    <w:lsdException w:name="Table Grid" w:semiHidden="0" w:uiPriority="39" w:unhideWhenUsed="0"/>
+    <w:lsdException w:name="Placeholder Text" w:unhideWhenUsed="0"/>
+    <w:lsdException w:name="No Spacing" w:semiHidden="0" w:uiPriority="1" w:unhideWhenUsed="0" w:qFormat="1"/>
+    <w:lsdException w:name="Light Shading" w:semiHidden="0" w:uiPriority="60" w:unhideWhenUsed="0"/>
+    <w:lsdException w:name="Light List" w:semiHidden="0" w:uiPriority="61" w:unhideWhenUsed="0"/>
+    <w:lsdException w:name="Light Grid" w:semiHidden="0" w:uiPriority="62" w:unhideWhenUsed="0"/>
+    <w:lsdException w:name="Medium Shading 1" w:semiHidden="0" w:uiPriority="63" w:unhideWhenUsed="0"/>
+    <w:lsdException w:name="Medium Shading 2" w:semiHidden="0" w:uiPriority="64" w:unhideWhenUsed="0"/>
+    <w:lsdException w:name="Medium List 1" w:semiHidden="0" w:uiPriority="65" w:unhideWhenUsed="0"/>
+    <w:lsdException w:name="Medium List 2" w:semiHidden="0" w:uiPriority="66" w:unhideWhenUsed="0"/>
+    <w:lsdException w:name="Medium Grid 1" w:semiHidden="0" w:uiPriority="67" w:unhideWhenUsed="0"/>
+    <w:lsdException w:name="Medium Grid 2" w:semiHidden="0" w:uiPriority="68" w:unhideWhenUsed="0"/>
+    <w:lsdException w:name="Medium Grid 3" w:semiHidden="0" w:uiPriority="69" w:unhideWhenUsed="0"/>
+    <w:lsdException w:name="Dark List" w:semiHidden="0" w:uiPriority="70" w:unhideWhenUsed="0"/>
+    <w:lsdException w:name="Colorful Shading" w:semiHidden="0" w:uiPriority="71" w:unhideWhenUsed="0"/>
+    <w:lsdException w:name="Colorful List" w:semiHidden="0" w:uiPriority="72" w:unhideWhenUsed="0"/>
+    <w:lsdException w:name="Colorful Grid" w:semiHidden="0" w:uiPriority="73" w:unhideWhenUsed="0"/>
+    <w:lsdException w:name="Light Shading Accent 1" w:semiHidden="0" w:uiPriority="60" w:unhideWhenUsed="0"/>
+    <w:lsdException w:name="Light List Accent 1" w:semiHidden="0" w:uiPriority="61" w:unhideWhenUsed="0"/>
+    <w:lsdException w:name="Light Grid Accent 1" w:semiHidden="0" w:uiPriority="62" w:unhideWhenUsed="0"/>
+    <w:lsdException w:name="Medium Shading 1 Accent 1" w:semiHidden="0" w:uiPriority="63" w:unhideWhenUsed="0"/>
+    <w:lsdException w:name="Medium Shading 2 Accent 1" w:semiHidden="0" w:uiPriority="64" w:unhideWhenUsed="0"/>
+    <w:lsdException w:name="Medium List 1 Accent 1" w:semiHidden="0" w:uiPriority="65" w:unhideWhenUsed="0"/>
+    <w:lsdException w:name="Revision" w:unhideWhenUsed="0"/>
+    <w:lsdException w:name="List Paragraph" w:semiHidden="0" w:uiPriority="34" w:unhideWhenUsed="0" w:qFormat="1"/>
+    <w:lsdException w:name="Quote" w:semiHidden="0" w:uiPriority="29" w:unhideWhenUsed="0" w:qFormat="1"/>
+    <w:lsdException w:name="Intense Quote" w:semiHidden="0" w:uiPriority="30" w:unhideWhenUsed="0" w:qFormat="1"/>
+    <w:lsdException w:name="Medium List 2 Accent 1" w:semiHidden="0" w:uiPriority="66" w:unhideWhenUsed="0"/>
+    <w:lsdException w:name="Medium Grid 1 Accent 1" w:semiHidden="0" w:uiPriority="67" w:unhideWhenUsed="0"/>
+    <w:lsdException w:name="Medium Grid 2 Accent 1" w:semiHidden="0" w:uiPriority="68" w:unhideWhenUsed="0"/>
+    <w:lsdException w:name="Medium Grid 3 Accent 1" w:semiHidden="0" w:uiPriority="69" w:unhideWhenUsed="0"/>
+    <w:lsdException w:name="Dark List Accent 1" w:semiHidden="0" w:uiPriority="70" w:unhideWhenUsed="0"/>
+    <w:lsdException w:name="Colorful Shading Accent 1" w:semiHidden="0" w:uiPriority="71" w:unhideWhenUsed="0"/>
+    <w:lsdException w:name="Colorful List Accent 1" w:semiHidden="0" w:uiPriority="72" w:unhideWhenUsed="0"/>
+    <w:lsdException w:name="Colorful Grid Accent 1" w:semiHidden="0" w:uiPriority="73" w:unhideWhenUsed="0"/>
+    <w:lsdException w:name="Light Shading Accent 2" w:semiHidden="0" w:uiPriority="60" w:unhideWhenUsed="0"/>
+    <w:lsdException w:name="Light List Accent 2" w:semiHidden="0" w:uiPriority="61" w:unhideWhenUsed="0"/>
+    <w:lsdException w:name="Light Grid Accent 2" w:semiHidden="0" w:uiPriority="62" w:unhideWhenUsed="0"/>
+    <w:lsdException w:name="Medium Shading 1 Accent 2" w:semiHidden="0" w:uiPriority="63" w:unhideWhenUsed="0"/>
+    <w:lsdException w:name="Medium Shading 2 Accent 2" w:semiHidden="0" w:uiPriority="64" w:unhideWhenUsed="0"/>
+    <w:lsdException w:name="Medium List 1 Accent 2" w:semiHidden="0" w:uiPriority="65" w:unhideWhenUsed="0"/>
+    <w:lsdException w:name="Medium List 2 Accent 2" w:semiHidden="0" w:uiPriority="66" w:unhideWhenUsed="0"/>
+    <w:lsdException w:name="Medium Grid 1 Accent 2" w:semiHidden="0" w:uiPriority="67" w:unhideWhenUsed="0"/>
+    <w:lsdException w:name="Medium Grid 2 Accent 2" w:semiHidden="0" w:uiPriority="68" w:unhideWhenUsed="0"/>
+    <w:lsdException w:name="Medium Grid 3 Accent 2" w:semiHidden="0" w:uiPriority="69" w:unhideWhenUsed="0"/>
+    <w:lsdException w:name="Dark List Accent 2" w:semiHidden="0" w:uiPriority="70" w:unhideWhenUsed="0"/>
+    <w:lsdException w:name="Colorful Shading Accent 2" w:semiHidden="0" w:uiPriority="71" w:unhideWhenUsed="0"/>
+    <w:lsdException w:name="Colorful List Accent 2" w:semiHidden="0" w:uiPriority="72" w:unhideWhenUsed="0"/>
+    <w:lsdException w:name="Colorful Grid Accent 2" w:semiHidden="0" w:uiPriority="73" w:unhideWhenUsed="0"/>
+    <w:lsdException w:name="Light Shading Accent 3" w:semiHidden="0" w:uiPriority="60" w:unhideWhenUsed="0"/>
+    <w:lsdException w:name="Light List Accent 3" w:semiHidden="0" w:uiPriority="61" w:unhideWhenUsed="0"/>
+    <w:lsdException w:name="Light Grid Accent 3" w:semiHidden="0" w:uiPriority="62" w:unhideWhenUsed="0"/>
+    <w:lsdException w:name="Medium Shading 1 Accent 3" w:semiHidden="0" w:uiPriority="63" w:unhideWhenUsed="0"/>
+    <w:lsdException w:name="Medium Shading 2 Accent 3" w:semiHidden="0" w:uiPriority="64" w:unhideWhenUsed="0"/>
+    <w:lsdException w:name="Medium List 1 Accent 3" w:semiHidden="0" w:uiPriority="65" w:unhideWhenUsed="0"/>
+    <w:lsdException w:name="Medium List 2 Accent 3" w:semiHidden="0" w:uiPriority="66" w:unhideWhenUsed="0"/>
+    <w:lsdException w:name="Medium Grid 1 Accent 3" w:semiHidden="0" w:uiPriority="67" w:unhideWhenUsed="0"/>
+    <w:lsdException w:name="Medium Grid 2 Accent 3" w:semiHidden="0" w:uiPriority="68" w:unhideWhenUsed="0"/>
+    <w:lsdException w:name="Medium Grid 3 Accent 3" w:semiHidden="0" w:uiPriority="69" w:unhideWhenUsed="0"/>
+    <w:lsdException w:name="Dark List Accent 3" w:semiHidden="0" w:uiPriority="70" w:unhideWhenUsed="0"/>
+    <w:lsdException w:name="Colorful Shading Accent 3" w:semiHidden="0" w:uiPriority="71" w:unhideWhenUsed="0"/>
+    <w:lsdException w:name="Colorful List Accent 3" w:semiHidden="0" w:uiPriority="72" w:unhideWhenUsed="0"/>
+    <w:lsdException w:name="Colorful Grid Accent 3" w:semiHidden="0" w:uiPriority="73" w:unhideWhenUsed="0"/>
+    <w:lsdException w:name="Light Shading Accent 4" w:semiHidden="0" w:uiPriority="60" w:unhideWhenUsed="0"/>
+    <w:lsdException w:name="Light List Accent 4" w:semiHidden="0" w:uiPriority="61" w:unhideWhenUsed="0"/>
+    <w:lsdException w:name="Light Grid Accent 4" w:semiHidden="0" w:uiPriority="62" w:unhideWhenUsed="0"/>
+    <w:lsdException w:name="Medium Shading 1 Accent 4" w:semiHidden="0" w:uiPriority="63" w:unhideWhenUsed="0"/>
+    <w:lsdException w:name="Medium Shading 2 Accent 4" w:semiHidden="0" w:uiPriority="64" w:unhideWhenUsed="0"/>
+    <w:lsdException w:name="Medium List 1 Accent 4" w:semiHidden="0" w:uiPriority="65" w:unhideWhenUsed="0"/>
+    <w:lsdException w:name="Medium List 2 Accent 4" w:semiHidden="0" w:uiPriority="66" w:unhideWhenUsed="0"/>
+    <w:lsdException w:name="Medium Grid 1 Accent 4" w:semiHidden="0" w:uiPriority="67" w:unhideWhenUsed="0"/>
+    <w:lsdException w:name="Medium Grid 2 Accent 4" w:semiHidden="0" w:uiPriority="68" w:unhideWhenUsed="0"/>
+    <w:lsdException w:name="Medium Grid 3 Accent 4" w:semiHidden="0" w:uiPriority="69" w:unhideWhenUsed="0"/>
+    <w:lsdException w:name="Dark List Accent 4" w:semiHidden="0" w:uiPriority="70" w:unhideWhenUsed="0"/>
+    <w:lsdException w:name="Colorful Shading Accent 4" w:semiHidden="0" w:uiPriority="71" w:unhideWhenUsed="0"/>
+    <w:lsdException w:name="Colorful List Accent 4" w:semiHidden="0" w:uiPriority="72" w:unhideWhenUsed="0"/>
+    <w:lsdException w:name="Colorful Grid Accent 4" w:semiHidden="0" w:uiPriority="73" w:unhideWhenUsed="0"/>
+    <w:lsdException w:name="Light Shading Accent 5" w:semiHidden="0" w:uiPriority="60" w:unhideWhenUsed="0"/>
+    <w:lsdException w:name="Light List Accent 5" w:semiHidden="0" w:uiPriority="61" w:unhideWhenUsed="0"/>
+    <w:lsdException w:name="Light Grid Accent 5" w:semiHidden="0" w:uiPriority="62" w:unhideWhenUsed="0"/>
+    <w:lsdException w:name="Medium Shading 1 Accent 5" w:semiHidden="0" w:uiPriority="63" w:unhideWhenUsed="0"/>
+    <w:lsdException w:name="Medium Shading 2 Accent 5" w:semiHidden="0" w:uiPriority="64" w:unhideWhenUsed="0"/>
+    <w:lsdException w:name="Medium List 1 Accent 5" w:semiHidden="0" w:uiPriority="65" w:unhideWhenUsed="0"/>
+    <w:lsdException w:name="Medium List 2 Accent 5" w:semiHidden="0" w:uiPriority="66" w:unhideWhenUsed="0"/>
+    <w:lsdException w:name="Medium Grid 1 Accent 5" w:semiHidden="0" w:uiPriority="67" w:unhideWhenUsed="0"/>
+    <w:lsdException w:name="Medium Grid 2 Accent 5" w:semiHidden="0" w:uiPriority="68" w:unhideWhenUsed="0"/>
+    <w:lsdException w:name="Medium Grid 3 Accent 5" w:semiHidden="0" w:uiPriority="69" w:unhideWhenUsed="0"/>
+    <w:lsdException w:name="Dark List Accent 5" w:semiHidden="0" w:uiPriority="70" w:unhideWhenUsed="0"/>
+    <w:lsdException w:name="Colorful Shading Accent 5" w:semiHidden="0" w:uiPriority="71" w:unhideWhenUsed="0"/>
+    <w:lsdException w:name="Colorful List Accent 5" w:semiHidden="0" w:uiPriority="72" w:unhideWhenUsed="0"/>
+    <w:lsdException w:name="Colorful Grid Accent 5" w:semiHidden="0" w:uiPriority="73" w:unhideWhenUsed="0"/>
+    <w:lsdException w:name="Light Shading Accent 6" w:semiHidden="0" w:uiPriority="60" w:unhideWhenUsed="0"/>
+    <w:lsdException w:name="Light List Accent 6" w:semiHidden="0" w:uiPriority="61" w:unhideWhenUsed="0"/>
+    <w:lsdException w:name="Light Grid Accent 6" w:semiHidden="0" w:uiPriority="62" w:unhideWhenUsed="0"/>
+    <w:lsdException w:name="Medium Shading 1 Accent 6" w:semiHidden="0" w:uiPriority="63" w:unhideWhenUsed="0"/>
+    <w:lsdException w:name="Medium Shading 2 Accent 6" w:semiHidden="0" w:uiPriority="64" w:unhideWhenUsed="0"/>
+    <w:lsdException w:name="Medium List 1 Accent 6" w:semiHidden="0" w:uiPriority="65" w:unhideWhenUsed="0"/>
+    <w:lsdException w:name="Medium List 2 Accent 6" w:semiHidden="0" w:uiPriority="66" w:unhideWhenUsed="0"/>
+    <w:lsdException w:name="Medium Grid 1 Accent 6" w:semiHidden="0" w:uiPriority="67" w:unhideWhenUsed="0"/>
+    <w:lsdException w:name="Medium Grid 2 Accent 6" w:semiHidden="0" w:uiPriority="68" w:unhideWhenUsed="0"/>
+    <w:lsdException w:name="Medium Grid 3 Accent 6" w:semiHidden="0" w:uiPriority="69" w:unhideWhenUsed="0"/>
+    <w:lsdException w:name="Dark List Accent 6" w:semiHidden="0" w:uiPriority="70" w:unhideWhenUsed="0"/>
+    <w:lsdException w:name="Colorful Shading Accent 6" w:semiHidden="0" w:uiPriority="71" w:unhideWhenUsed="0"/>
+    <w:lsdException w:name="Colorful List Accent 6" w:semiHidden="0" w:uiPriority="72" w:unhideWhenUsed="0"/>
+    <w:lsdException w:name="Colorful Grid Accent 6" w:semiHidden="0" w:uiPriority="73" w:unhideWhenUsed="0"/>
+    <w:lsdException w:name="Subtle Emphasis" w:semiHidden="0" w:uiPriority="19" w:unhideWhenUsed="0" w:qFormat="1"/>
+    <w:lsdException w:name="Intense Emphasis" w:semiHidden="0" w:uiPriority="21" w:unhideWhenUsed="0" w:qFormat="1"/>
+    <w:lsdException w:name="Subtle Reference" w:semiHidden="0" w:uiPriority="31" w:unhideWhenUsed="0" w:qFormat="1"/>
+    <w:lsdException w:name="Intense Reference" w:semiHidden="0" w:uiPriority="32" w:unhideWhenUsed="0" w:qFormat="1"/>
+    <w:lsdException w:name="Book Title" w:semiHidden="0" w:uiPriority="33" w:unhideWhenUsed="0" w:qFormat="1"/>
+    <w:lsdException w:name="Bibliography" w:uiPriority="37"/>
+    <w:lsdException w:name="TOC Heading" w:uiPriority="39" w:qFormat="1"/>
   </w:latentStyles>
   <w:style w:type="paragraph" w:default="1" w:styleId="Normal">
     <w:name w:val="Normal"/>
@@ -2643,6 +4213,7 @@
     <w:uiPriority w:val="99"/>
     <w:semiHidden/>
     <w:unhideWhenUsed/>
+    <w:qFormat/>
     <w:tblPr>
       <w:tblInd w:w="0" w:type="dxa"/>
       <w:tblCellMar>
@@ -2681,7 +4252,7 @@
       <w:u w:val="single"/>
     </w:rPr>
   </w:style>
-  <w:style w:type="character" w:styleId="UnresolvedMention">
+  <w:style w:type="character" w:customStyle="1" w:styleId="UnresolvedMention">
     <w:name w:val="Unresolved Mention"/>
     <w:basedOn w:val="DefaultParagraphFont"/>
     <w:uiPriority w:val="99"/>
@@ -2773,6 +4344,45 @@
     <w:name w:val="lit"/>
     <w:basedOn w:val="DefaultParagraphFont"/>
     <w:rsid w:val="0000137B"/>
+  </w:style>
+  <w:style w:type="paragraph" w:styleId="BalloonText">
+    <w:name w:val="Balloon Text"/>
+    <w:basedOn w:val="Normal"/>
+    <w:link w:val="BalloonTextChar"/>
+    <w:uiPriority w:val="99"/>
+    <w:semiHidden/>
+    <w:unhideWhenUsed/>
+    <w:rsid w:val="00102AA1"/>
+    <w:pPr>
+      <w:spacing w:after="0" w:line="240" w:lineRule="auto"/>
+    </w:pPr>
+    <w:rPr>
+      <w:rFonts w:ascii="Tahoma" w:hAnsi="Tahoma" w:cs="Tahoma"/>
+      <w:sz w:val="16"/>
+      <w:szCs w:val="16"/>
+    </w:rPr>
+  </w:style>
+  <w:style w:type="character" w:customStyle="1" w:styleId="BalloonTextChar">
+    <w:name w:val="Balloon Text Char"/>
+    <w:basedOn w:val="DefaultParagraphFont"/>
+    <w:link w:val="BalloonText"/>
+    <w:uiPriority w:val="99"/>
+    <w:semiHidden/>
+    <w:rsid w:val="00102AA1"/>
+    <w:rPr>
+      <w:rFonts w:ascii="Tahoma" w:hAnsi="Tahoma" w:cs="Tahoma"/>
+      <w:sz w:val="16"/>
+      <w:szCs w:val="16"/>
+    </w:rPr>
+  </w:style>
+  <w:style w:type="paragraph" w:styleId="NoSpacing">
+    <w:name w:val="No Spacing"/>
+    <w:uiPriority w:val="1"/>
+    <w:qFormat/>
+    <w:rsid w:val="00CB0D1C"/>
+    <w:pPr>
+      <w:spacing w:after="0" w:line="240" w:lineRule="auto"/>
+    </w:pPr>
   </w:style>
 </w:styles>
 </file>
@@ -3179,7 +4789,7 @@
   </a:custClrLst>
   <a:extLst>
     <a:ext uri="{05A4C25C-085E-4340-85A3-A5531E510DB2}">
-      <thm15:themeFamily xmlns:thm15="http://schemas.microsoft.com/office/thememl/2012/main" name="Deloitte_US_Letter_Print Theme" id="{5B1C474F-3B6E-4C4C-B8B8-04058258F10F}" vid="{EE8175AA-1F22-47D3-9D7F-F1884DC9EC3E}"/>
+      <thm15:themeFamily xmlns="" xmlns:thm15="http://schemas.microsoft.com/office/thememl/2012/main" name="Deloitte_US_Letter_Print Theme" id="{5B1C474F-3B6E-4C4C-B8B8-04058258F10F}" vid="{EE8175AA-1F22-47D3-9D7F-F1884DC9EC3E}"/>
     </a:ext>
   </a:extLst>
 </a:theme>

</xml_diff>